<commit_message>
Première ébauche du rapport d'itération 4
</commit_message>
<xml_diff>
--- a/documents/iteration4/LOG210_RapportIteration4_groupe3_equipe5.docx
+++ b/documents/iteration4/LOG210_RapportIteration4_groupe3_equipe5.docx
@@ -341,15 +341,8 @@
                 <w:ins w:id="0" w:author="Anthony Martin Coallier" w:date="2015-07-09T11:24:00Z"/>
                 <w:rFonts w:ascii="Times New Roman" w:hAnsi="Times New Roman"/>
                 <w:shd w:val="clear" w:color="auto" w:fill="FFFF00"/>
-                <w:rPrChange w:id="1" w:author="Anthony Martin Coallier" w:date="2015-07-09T11:24:00Z">
-                  <w:rPr>
-                    <w:ins w:id="2" w:author="Anthony Martin Coallier" w:date="2015-07-09T11:24:00Z"/>
-                    <w:rFonts w:ascii="Times New Roman" w:hAnsi="Times New Roman"/>
-                    <w:shd w:val="clear" w:color="auto" w:fill="FFFF00"/>
-                  </w:rPr>
-                </w:rPrChange>
-              </w:rPr>
-              <w:pPrChange w:id="3" w:author="Anthony Martin Coallier" w:date="2015-07-09T11:26:00Z">
+              </w:rPr>
+              <w:pPrChange w:id="1" w:author="Anthony Martin Coallier" w:date="2015-07-09T11:26:00Z">
                 <w:pPr>
                   <w:pStyle w:val="TableText"/>
                   <w:spacing w:after="0"/>
@@ -359,7 +352,7 @@
               </w:pPrChange>
             </w:pPr>
             <w:proofErr w:type="spellStart"/>
-            <w:ins w:id="4" w:author="Anthony Martin Coallier" w:date="2015-07-09T11:24:00Z">
+            <w:ins w:id="2" w:author="Anthony Martin Coallier" w:date="2015-07-09T11:24:00Z">
               <w:r>
                 <w:rPr>
                   <w:rFonts w:ascii="Times New Roman" w:hAnsi="Times New Roman"/>
@@ -383,18 +376,11 @@
               <w:spacing w:after="0"/>
               <w:ind w:left="91"/>
               <w:rPr>
-                <w:ins w:id="5" w:author="Anthony Martin Coallier" w:date="2015-07-09T11:24:00Z"/>
+                <w:ins w:id="3" w:author="Anthony Martin Coallier" w:date="2015-07-09T11:24:00Z"/>
                 <w:rFonts w:ascii="Times New Roman" w:hAnsi="Times New Roman"/>
                 <w:shd w:val="clear" w:color="auto" w:fill="FFFF00"/>
-                <w:rPrChange w:id="6" w:author="Anthony Martin Coallier" w:date="2015-07-09T11:24:00Z">
-                  <w:rPr>
-                    <w:ins w:id="7" w:author="Anthony Martin Coallier" w:date="2015-07-09T11:24:00Z"/>
-                    <w:rFonts w:ascii="Times New Roman" w:hAnsi="Times New Roman"/>
-                    <w:shd w:val="clear" w:color="auto" w:fill="FFFF00"/>
-                  </w:rPr>
-                </w:rPrChange>
-              </w:rPr>
-              <w:pPrChange w:id="8" w:author="Anthony Martin Coallier" w:date="2015-07-09T11:26:00Z">
+              </w:rPr>
+              <w:pPrChange w:id="4" w:author="Anthony Martin Coallier" w:date="2015-07-09T11:26:00Z">
                 <w:pPr>
                   <w:pStyle w:val="TableText"/>
                   <w:spacing w:after="0"/>
@@ -403,17 +389,11 @@
                 </w:pPr>
               </w:pPrChange>
             </w:pPr>
-            <w:ins w:id="9" w:author="Anthony Martin Coallier" w:date="2015-07-09T11:24:00Z">
+            <w:ins w:id="5" w:author="Anthony Martin Coallier" w:date="2015-07-09T11:24:00Z">
               <w:r>
                 <w:rPr>
                   <w:rFonts w:ascii="Times New Roman" w:hAnsi="Times New Roman"/>
                   <w:shd w:val="clear" w:color="auto" w:fill="FFFF00"/>
-                  <w:rPrChange w:id="10" w:author="Anthony Martin Coallier" w:date="2015-07-09T11:24:00Z">
-                    <w:rPr>
-                      <w:rFonts w:ascii="Times New Roman" w:hAnsi="Times New Roman"/>
-                      <w:shd w:val="clear" w:color="auto" w:fill="FFFF00"/>
-                    </w:rPr>
-                  </w:rPrChange>
                 </w:rPr>
                 <w:t xml:space="preserve">André </w:t>
               </w:r>
@@ -422,12 +402,6 @@
                 <w:rPr>
                   <w:rFonts w:ascii="Times New Roman" w:hAnsi="Times New Roman"/>
                   <w:shd w:val="clear" w:color="auto" w:fill="FFFF00"/>
-                  <w:rPrChange w:id="11" w:author="Anthony Martin Coallier" w:date="2015-07-09T11:24:00Z">
-                    <w:rPr>
-                      <w:rFonts w:ascii="Times New Roman" w:hAnsi="Times New Roman"/>
-                      <w:shd w:val="clear" w:color="auto" w:fill="FFFF00"/>
-                    </w:rPr>
-                  </w:rPrChange>
                 </w:rPr>
                 <w:t>Koolen</w:t>
               </w:r>
@@ -440,29 +414,16 @@
               <w:spacing w:before="0" w:after="0"/>
               <w:ind w:left="91"/>
               <w:rPr>
-                <w:del w:id="12" w:author="Anthony Martin Coallier" w:date="2015-07-09T11:24:00Z"/>
+                <w:del w:id="6" w:author="Anthony Martin Coallier" w:date="2015-07-09T11:24:00Z"/>
                 <w:rFonts w:ascii="Times New Roman" w:hAnsi="Times New Roman"/>
                 <w:shd w:val="clear" w:color="auto" w:fill="FFFF00"/>
               </w:rPr>
-              <w:pPrChange w:id="13" w:author="Anthony Martin Coallier" w:date="2015-07-09T11:26:00Z">
-                <w:pPr>
-                  <w:pStyle w:val="TableText"/>
-                  <w:spacing w:before="0" w:after="0"/>
-                  <w:ind w:left="91"/>
-                </w:pPr>
-              </w:pPrChange>
-            </w:pPr>
-            <w:ins w:id="14" w:author="Anthony Martin Coallier" w:date="2015-07-09T11:24:00Z">
+            </w:pPr>
+            <w:ins w:id="7" w:author="Anthony Martin Coallier" w:date="2015-07-09T11:24:00Z">
               <w:r>
                 <w:rPr>
                   <w:rFonts w:ascii="Times New Roman" w:hAnsi="Times New Roman"/>
                   <w:shd w:val="clear" w:color="auto" w:fill="FFFF00"/>
-                  <w:rPrChange w:id="15" w:author="Anthony Martin Coallier" w:date="2015-07-09T11:24:00Z">
-                    <w:rPr>
-                      <w:rFonts w:ascii="Times New Roman" w:hAnsi="Times New Roman"/>
-                      <w:shd w:val="clear" w:color="auto" w:fill="FFFF00"/>
-                    </w:rPr>
-                  </w:rPrChange>
                 </w:rPr>
                 <w:t>Anthony Martin Coallier</w:t>
               </w:r>
@@ -474,7 +435,7 @@
                 <w:t xml:space="preserve"> </w:t>
               </w:r>
             </w:ins>
-            <w:del w:id="16" w:author="Anthony Martin Coallier" w:date="2015-07-09T11:24:00Z">
+            <w:del w:id="8" w:author="Anthony Martin Coallier" w:date="2015-07-09T11:24:00Z">
               <w:r>
                 <w:rPr>
                   <w:rFonts w:ascii="Times New Roman" w:hAnsi="Times New Roman"/>
@@ -490,19 +451,12 @@
               <w:spacing w:before="0" w:after="0"/>
               <w:ind w:left="91"/>
               <w:rPr>
-                <w:del w:id="17" w:author="Anthony Martin Coallier" w:date="2015-07-09T11:24:00Z"/>
+                <w:del w:id="9" w:author="Anthony Martin Coallier" w:date="2015-07-09T11:24:00Z"/>
                 <w:rFonts w:ascii="Times New Roman" w:hAnsi="Times New Roman"/>
                 <w:shd w:val="clear" w:color="auto" w:fill="FFFF00"/>
               </w:rPr>
-              <w:pPrChange w:id="18" w:author="Anthony Martin Coallier" w:date="2015-07-09T11:26:00Z">
-                <w:pPr>
-                  <w:pStyle w:val="TableText"/>
-                  <w:spacing w:before="0" w:after="0"/>
-                  <w:ind w:left="91"/>
-                </w:pPr>
-              </w:pPrChange>
-            </w:pPr>
-            <w:del w:id="19" w:author="Anthony Martin Coallier" w:date="2015-07-09T11:24:00Z">
+            </w:pPr>
+            <w:del w:id="10" w:author="Anthony Martin Coallier" w:date="2015-07-09T11:24:00Z">
               <w:r>
                 <w:rPr>
                   <w:rFonts w:ascii="Times New Roman" w:hAnsi="Times New Roman"/>
@@ -518,19 +472,12 @@
               <w:spacing w:before="0" w:after="0"/>
               <w:ind w:left="91"/>
               <w:rPr>
-                <w:del w:id="20" w:author="Anthony Martin Coallier" w:date="2015-07-09T11:24:00Z"/>
+                <w:del w:id="11" w:author="Anthony Martin Coallier" w:date="2015-07-09T11:24:00Z"/>
                 <w:rFonts w:ascii="Times New Roman" w:hAnsi="Times New Roman"/>
                 <w:shd w:val="clear" w:color="auto" w:fill="FFFF00"/>
               </w:rPr>
-              <w:pPrChange w:id="21" w:author="Anthony Martin Coallier" w:date="2015-07-09T11:26:00Z">
-                <w:pPr>
-                  <w:pStyle w:val="TableText"/>
-                  <w:spacing w:before="0" w:after="0"/>
-                  <w:ind w:left="91"/>
-                </w:pPr>
-              </w:pPrChange>
-            </w:pPr>
-            <w:del w:id="22" w:author="Anthony Martin Coallier" w:date="2015-07-09T11:24:00Z">
+            </w:pPr>
+            <w:del w:id="12" w:author="Anthony Martin Coallier" w:date="2015-07-09T11:24:00Z">
               <w:r>
                 <w:rPr>
                   <w:rFonts w:ascii="Times New Roman" w:hAnsi="Times New Roman"/>
@@ -549,15 +496,8 @@
                 <w:rFonts w:ascii="Times New Roman" w:hAnsi="Times New Roman"/>
                 <w:shd w:val="clear" w:color="auto" w:fill="FFFF00"/>
               </w:rPr>
-              <w:pPrChange w:id="23" w:author="Anthony Martin Coallier" w:date="2015-07-09T11:26:00Z">
-                <w:pPr>
-                  <w:pStyle w:val="TableText"/>
-                  <w:spacing w:before="0" w:after="0"/>
-                  <w:ind w:left="91"/>
-                </w:pPr>
-              </w:pPrChange>
-            </w:pPr>
-            <w:del w:id="24" w:author="Anthony Martin Coallier" w:date="2015-07-09T11:24:00Z">
+            </w:pPr>
+            <w:del w:id="13" w:author="Anthony Martin Coallier" w:date="2015-07-09T11:24:00Z">
               <w:r>
                 <w:rPr>
                   <w:rFonts w:ascii="Times New Roman" w:hAnsi="Times New Roman"/>
@@ -568,8 +508,6 @@
             </w:del>
           </w:p>
         </w:tc>
-        <w:bookmarkStart w:id="25" w:name="_GoBack"/>
-        <w:bookmarkEnd w:id="25"/>
       </w:tr>
       <w:tr>
         <w:tc>
@@ -628,18 +566,11 @@
               <w:spacing w:after="0"/>
               <w:ind w:left="91"/>
               <w:rPr>
-                <w:ins w:id="26" w:author="Anthony Martin Coallier" w:date="2015-07-09T11:24:00Z"/>
+                <w:ins w:id="14" w:author="Anthony Martin Coallier" w:date="2015-07-09T11:24:00Z"/>
                 <w:rFonts w:ascii="Times New Roman" w:hAnsi="Times New Roman"/>
                 <w:shd w:val="clear" w:color="auto" w:fill="FFFF00"/>
-                <w:rPrChange w:id="27" w:author="Anthony Martin Coallier" w:date="2015-07-09T11:25:00Z">
-                  <w:rPr>
-                    <w:ins w:id="28" w:author="Anthony Martin Coallier" w:date="2015-07-09T11:24:00Z"/>
-                    <w:rFonts w:ascii="Times New Roman" w:hAnsi="Times New Roman"/>
-                    <w:shd w:val="clear" w:color="auto" w:fill="FFFF00"/>
-                  </w:rPr>
-                </w:rPrChange>
-              </w:rPr>
-              <w:pPrChange w:id="29" w:author="Anthony Martin Coallier" w:date="2015-07-09T11:26:00Z">
+              </w:rPr>
+              <w:pPrChange w:id="15" w:author="Anthony Martin Coallier" w:date="2015-07-09T11:26:00Z">
                 <w:pPr>
                   <w:pStyle w:val="TableText"/>
                   <w:spacing w:after="0"/>
@@ -648,17 +579,11 @@
                 </w:pPr>
               </w:pPrChange>
             </w:pPr>
-            <w:ins w:id="30" w:author="Anthony Martin Coallier" w:date="2015-07-09T11:24:00Z">
+            <w:ins w:id="16" w:author="Anthony Martin Coallier" w:date="2015-07-09T11:24:00Z">
               <w:r>
                 <w:rPr>
                   <w:rFonts w:ascii="Times New Roman" w:hAnsi="Times New Roman"/>
                   <w:shd w:val="clear" w:color="auto" w:fill="FFFF00"/>
-                  <w:rPrChange w:id="31" w:author="Anthony Martin Coallier" w:date="2015-07-09T11:25:00Z">
-                    <w:rPr>
-                      <w:rFonts w:ascii="Times New Roman" w:hAnsi="Times New Roman"/>
-                      <w:shd w:val="clear" w:color="auto" w:fill="FFFF00"/>
-                    </w:rPr>
-                  </w:rPrChange>
                 </w:rPr>
                 <w:t>ROBD03129209</w:t>
               </w:r>
@@ -670,18 +595,11 @@
               <w:spacing w:after="0"/>
               <w:ind w:left="91"/>
               <w:rPr>
-                <w:ins w:id="32" w:author="Anthony Martin Coallier" w:date="2015-07-09T11:24:00Z"/>
+                <w:ins w:id="17" w:author="Anthony Martin Coallier" w:date="2015-07-09T11:24:00Z"/>
                 <w:rFonts w:ascii="Times New Roman" w:hAnsi="Times New Roman"/>
                 <w:shd w:val="clear" w:color="auto" w:fill="FFFF00"/>
-                <w:rPrChange w:id="33" w:author="Anthony Martin Coallier" w:date="2015-07-09T11:25:00Z">
-                  <w:rPr>
-                    <w:ins w:id="34" w:author="Anthony Martin Coallier" w:date="2015-07-09T11:24:00Z"/>
-                    <w:rFonts w:ascii="Times New Roman" w:hAnsi="Times New Roman"/>
-                    <w:shd w:val="clear" w:color="auto" w:fill="FFFF00"/>
-                  </w:rPr>
-                </w:rPrChange>
-              </w:rPr>
-              <w:pPrChange w:id="35" w:author="Anthony Martin Coallier" w:date="2015-07-09T11:26:00Z">
+              </w:rPr>
+              <w:pPrChange w:id="18" w:author="Anthony Martin Coallier" w:date="2015-07-09T11:26:00Z">
                 <w:pPr>
                   <w:pStyle w:val="TableText"/>
                   <w:spacing w:after="0"/>
@@ -690,17 +608,11 @@
                 </w:pPr>
               </w:pPrChange>
             </w:pPr>
-            <w:ins w:id="36" w:author="Anthony Martin Coallier" w:date="2015-07-09T11:24:00Z">
+            <w:ins w:id="19" w:author="Anthony Martin Coallier" w:date="2015-07-09T11:24:00Z">
               <w:r>
                 <w:rPr>
                   <w:rFonts w:ascii="Times New Roman" w:hAnsi="Times New Roman"/>
                   <w:shd w:val="clear" w:color="auto" w:fill="FFFF00"/>
-                  <w:rPrChange w:id="37" w:author="Anthony Martin Coallier" w:date="2015-07-09T11:25:00Z">
-                    <w:rPr>
-                      <w:rFonts w:ascii="Times New Roman" w:hAnsi="Times New Roman"/>
-                      <w:shd w:val="clear" w:color="auto" w:fill="FFFF00"/>
-                    </w:rPr>
-                  </w:rPrChange>
                 </w:rPr>
                 <w:t>KOOA23039101</w:t>
               </w:r>
@@ -712,11 +624,306 @@
               <w:spacing w:before="0" w:after="0"/>
               <w:ind w:left="91"/>
               <w:rPr>
-                <w:del w:id="38" w:author="Anthony Martin Coallier" w:date="2015-07-09T11:24:00Z"/>
+                <w:del w:id="20" w:author="Anthony Martin Coallier" w:date="2015-07-09T11:24:00Z"/>
                 <w:rFonts w:ascii="Times New Roman" w:hAnsi="Times New Roman"/>
                 <w:shd w:val="clear" w:color="auto" w:fill="FFFF00"/>
               </w:rPr>
-              <w:pPrChange w:id="39" w:author="Anthony Martin Coallier" w:date="2015-07-09T11:26:00Z">
+            </w:pPr>
+            <w:ins w:id="21" w:author="Anthony Martin Coallier" w:date="2015-07-09T11:24:00Z">
+              <w:r>
+                <w:rPr>
+                  <w:rFonts w:ascii="Times New Roman" w:hAnsi="Times New Roman"/>
+                  <w:shd w:val="clear" w:color="auto" w:fill="FFFF00"/>
+                </w:rPr>
+                <w:t>MARA19129107</w:t>
+              </w:r>
+            </w:ins>
+            <w:del w:id="22" w:author="Anthony Martin Coallier" w:date="2015-07-09T11:24:00Z">
+              <w:r>
+                <w:rPr>
+                  <w:rFonts w:ascii="Times New Roman" w:hAnsi="Times New Roman"/>
+                  <w:shd w:val="clear" w:color="auto" w:fill="FFFF00"/>
+                </w:rPr>
+                <w:delText>AAAA11111111</w:delText>
+              </w:r>
+            </w:del>
+          </w:p>
+          <w:p>
+            <w:pPr>
+              <w:pStyle w:val="TableText"/>
+              <w:spacing w:before="0" w:after="0"/>
+              <w:ind w:left="91"/>
+              <w:rPr>
+                <w:del w:id="23" w:author="Anthony Martin Coallier" w:date="2015-07-09T11:24:00Z"/>
+                <w:rFonts w:ascii="Times New Roman" w:hAnsi="Times New Roman"/>
+                <w:shd w:val="clear" w:color="auto" w:fill="FFFF00"/>
+              </w:rPr>
+            </w:pPr>
+            <w:del w:id="24" w:author="Anthony Martin Coallier" w:date="2015-07-09T11:24:00Z">
+              <w:r>
+                <w:rPr>
+                  <w:rFonts w:ascii="Times New Roman" w:hAnsi="Times New Roman"/>
+                  <w:shd w:val="clear" w:color="auto" w:fill="FFFF00"/>
+                </w:rPr>
+                <w:delText>AAAA11111111</w:delText>
+              </w:r>
+            </w:del>
+          </w:p>
+          <w:p>
+            <w:pPr>
+              <w:pStyle w:val="TableText"/>
+              <w:spacing w:before="0" w:after="0"/>
+              <w:ind w:left="91"/>
+              <w:rPr>
+                <w:del w:id="25" w:author="Anthony Martin Coallier" w:date="2015-07-09T11:24:00Z"/>
+                <w:rFonts w:ascii="Times New Roman" w:hAnsi="Times New Roman"/>
+                <w:shd w:val="clear" w:color="auto" w:fill="FFFF00"/>
+              </w:rPr>
+            </w:pPr>
+            <w:del w:id="26" w:author="Anthony Martin Coallier" w:date="2015-07-09T11:24:00Z">
+              <w:r>
+                <w:rPr>
+                  <w:rFonts w:ascii="Times New Roman" w:hAnsi="Times New Roman"/>
+                  <w:shd w:val="clear" w:color="auto" w:fill="FFFF00"/>
+                </w:rPr>
+                <w:delText>AAAA11111111</w:delText>
+              </w:r>
+            </w:del>
+          </w:p>
+          <w:p>
+            <w:pPr>
+              <w:pStyle w:val="TableText"/>
+              <w:spacing w:before="0" w:after="0"/>
+              <w:ind w:left="91"/>
+              <w:rPr>
+                <w:rFonts w:ascii="Times New Roman" w:hAnsi="Times New Roman"/>
+                <w:shd w:val="clear" w:color="auto" w:fill="FFFF00"/>
+              </w:rPr>
+            </w:pPr>
+            <w:del w:id="27" w:author="Anthony Martin Coallier" w:date="2015-07-09T11:24:00Z">
+              <w:r>
+                <w:rPr>
+                  <w:rFonts w:ascii="Times New Roman" w:hAnsi="Times New Roman"/>
+                  <w:shd w:val="clear" w:color="auto" w:fill="FFFF00"/>
+                </w:rPr>
+                <w:delText>AAAA11111111</w:delText>
+              </w:r>
+            </w:del>
+          </w:p>
+        </w:tc>
+      </w:tr>
+      <w:tr>
+        <w:tc>
+          <w:tcPr>
+            <w:tcW w:w="3962" w:type="dxa"/>
+            <w:tcBorders>
+              <w:top w:val="single" w:sz="4" w:space="0" w:color="00000A"/>
+              <w:left w:val="single" w:sz="4" w:space="0" w:color="00000A"/>
+              <w:bottom w:val="single" w:sz="4" w:space="0" w:color="00000A"/>
+              <w:right w:val="single" w:sz="4" w:space="0" w:color="00000A"/>
+            </w:tcBorders>
+            <w:shd w:val="clear" w:color="auto" w:fill="FFFFFF"/>
+            <w:tcMar>
+              <w:left w:w="78" w:type="dxa"/>
+            </w:tcMar>
+          </w:tcPr>
+          <w:p>
+            <w:pPr>
+              <w:pStyle w:val="TableText"/>
+              <w:spacing w:before="0" w:after="0"/>
+              <w:ind w:left="91"/>
+              <w:jc w:val="right"/>
+              <w:rPr>
+                <w:rFonts w:ascii="Times New Roman" w:hAnsi="Times New Roman"/>
+                <w:b/>
+                <w:bCs/>
+              </w:rPr>
+            </w:pPr>
+            <w:r>
+              <w:rPr>
+                <w:rFonts w:ascii="Times New Roman" w:hAnsi="Times New Roman"/>
+                <w:b/>
+                <w:bCs/>
+              </w:rPr>
+              <w:t>Cours</w:t>
+            </w:r>
+          </w:p>
+        </w:tc>
+        <w:tc>
+          <w:tcPr>
+            <w:tcW w:w="3807" w:type="dxa"/>
+            <w:tcBorders>
+              <w:top w:val="single" w:sz="4" w:space="0" w:color="00000A"/>
+              <w:left w:val="single" w:sz="4" w:space="0" w:color="00000A"/>
+              <w:bottom w:val="single" w:sz="4" w:space="0" w:color="00000A"/>
+              <w:right w:val="single" w:sz="4" w:space="0" w:color="00000A"/>
+            </w:tcBorders>
+            <w:shd w:val="clear" w:color="auto" w:fill="FFFFFF"/>
+            <w:tcMar>
+              <w:left w:w="78" w:type="dxa"/>
+            </w:tcMar>
+          </w:tcPr>
+          <w:p>
+            <w:pPr>
+              <w:pStyle w:val="TableText"/>
+              <w:spacing w:before="0" w:after="0"/>
+              <w:ind w:left="91"/>
+              <w:rPr>
+                <w:rFonts w:ascii="Times New Roman" w:hAnsi="Times New Roman"/>
+              </w:rPr>
+            </w:pPr>
+            <w:r>
+              <w:rPr>
+                <w:rFonts w:ascii="Times New Roman" w:hAnsi="Times New Roman"/>
+              </w:rPr>
+              <w:t>LOG210</w:t>
+            </w:r>
+          </w:p>
+        </w:tc>
+      </w:tr>
+      <w:tr>
+        <w:tc>
+          <w:tcPr>
+            <w:tcW w:w="3962" w:type="dxa"/>
+            <w:tcBorders>
+              <w:top w:val="single" w:sz="4" w:space="0" w:color="00000A"/>
+              <w:left w:val="single" w:sz="4" w:space="0" w:color="00000A"/>
+              <w:bottom w:val="single" w:sz="4" w:space="0" w:color="00000A"/>
+              <w:right w:val="single" w:sz="4" w:space="0" w:color="00000A"/>
+            </w:tcBorders>
+            <w:shd w:val="clear" w:color="auto" w:fill="FFFFFF"/>
+            <w:tcMar>
+              <w:left w:w="78" w:type="dxa"/>
+            </w:tcMar>
+          </w:tcPr>
+          <w:p>
+            <w:pPr>
+              <w:pStyle w:val="TableText"/>
+              <w:spacing w:before="0" w:after="0"/>
+              <w:ind w:left="91"/>
+              <w:jc w:val="right"/>
+              <w:rPr>
+                <w:rFonts w:ascii="Times New Roman" w:hAnsi="Times New Roman"/>
+                <w:b/>
+                <w:bCs/>
+              </w:rPr>
+            </w:pPr>
+            <w:r>
+              <w:rPr>
+                <w:rFonts w:ascii="Times New Roman" w:hAnsi="Times New Roman"/>
+                <w:b/>
+                <w:bCs/>
+              </w:rPr>
+              <w:t>Session</w:t>
+            </w:r>
+          </w:p>
+        </w:tc>
+        <w:tc>
+          <w:tcPr>
+            <w:tcW w:w="3807" w:type="dxa"/>
+            <w:tcBorders>
+              <w:top w:val="single" w:sz="4" w:space="0" w:color="00000A"/>
+              <w:left w:val="single" w:sz="4" w:space="0" w:color="00000A"/>
+              <w:bottom w:val="single" w:sz="4" w:space="0" w:color="00000A"/>
+              <w:right w:val="single" w:sz="4" w:space="0" w:color="00000A"/>
+            </w:tcBorders>
+            <w:shd w:val="clear" w:color="auto" w:fill="FFFFFF"/>
+            <w:tcMar>
+              <w:left w:w="78" w:type="dxa"/>
+            </w:tcMar>
+          </w:tcPr>
+          <w:p>
+            <w:pPr>
+              <w:pStyle w:val="TableText"/>
+              <w:spacing w:before="0" w:after="0"/>
+              <w:ind w:left="91"/>
+              <w:rPr>
+                <w:rFonts w:ascii="Times New Roman" w:hAnsi="Times New Roman"/>
+              </w:rPr>
+            </w:pPr>
+            <w:del w:id="28" w:author="Anthony Martin Coallier" w:date="2015-07-09T11:25:00Z">
+              <w:r>
+                <w:rPr>
+                  <w:rFonts w:ascii="Times New Roman" w:hAnsi="Times New Roman"/>
+                </w:rPr>
+                <w:delText>Hiver 2014</w:delText>
+              </w:r>
+            </w:del>
+            <w:ins w:id="29" w:author="Anthony Martin Coallier" w:date="2015-07-09T11:25:00Z">
+              <w:r>
+                <w:rPr>
+                  <w:rFonts w:ascii="Times New Roman" w:hAnsi="Times New Roman"/>
+                </w:rPr>
+                <w:t>Été 2015</w:t>
+              </w:r>
+            </w:ins>
+          </w:p>
+        </w:tc>
+      </w:tr>
+      <w:tr>
+        <w:tc>
+          <w:tcPr>
+            <w:tcW w:w="3962" w:type="dxa"/>
+            <w:tcBorders>
+              <w:top w:val="single" w:sz="4" w:space="0" w:color="00000A"/>
+              <w:left w:val="single" w:sz="4" w:space="0" w:color="00000A"/>
+              <w:bottom w:val="single" w:sz="4" w:space="0" w:color="00000A"/>
+              <w:right w:val="single" w:sz="4" w:space="0" w:color="00000A"/>
+            </w:tcBorders>
+            <w:shd w:val="clear" w:color="auto" w:fill="FFFFFF"/>
+            <w:tcMar>
+              <w:left w:w="78" w:type="dxa"/>
+            </w:tcMar>
+          </w:tcPr>
+          <w:p>
+            <w:pPr>
+              <w:pStyle w:val="TableText"/>
+              <w:spacing w:before="0" w:after="0"/>
+              <w:ind w:left="91"/>
+              <w:jc w:val="right"/>
+              <w:rPr>
+                <w:rFonts w:ascii="Times New Roman" w:hAnsi="Times New Roman"/>
+                <w:b/>
+                <w:bCs/>
+              </w:rPr>
+            </w:pPr>
+            <w:r>
+              <w:rPr>
+                <w:rFonts w:ascii="Times New Roman" w:hAnsi="Times New Roman"/>
+                <w:b/>
+                <w:bCs/>
+              </w:rPr>
+              <w:t>Groupe</w:t>
+            </w:r>
+          </w:p>
+        </w:tc>
+        <w:tc>
+          <w:tcPr>
+            <w:tcW w:w="3807" w:type="dxa"/>
+            <w:tcBorders>
+              <w:top w:val="single" w:sz="4" w:space="0" w:color="00000A"/>
+              <w:left w:val="single" w:sz="4" w:space="0" w:color="00000A"/>
+              <w:bottom w:val="single" w:sz="4" w:space="0" w:color="00000A"/>
+              <w:right w:val="single" w:sz="4" w:space="0" w:color="00000A"/>
+            </w:tcBorders>
+            <w:shd w:val="clear" w:color="auto" w:fill="FFFFFF"/>
+            <w:tcMar>
+              <w:left w:w="78" w:type="dxa"/>
+            </w:tcMar>
+          </w:tcPr>
+          <w:p>
+            <w:pPr>
+              <w:pStyle w:val="TableText"/>
+              <w:tabs>
+                <w:tab w:val="left" w:pos="1005"/>
+              </w:tabs>
+              <w:spacing w:before="0" w:after="0"/>
+              <w:ind w:left="91"/>
+              <w:rPr>
+                <w:rFonts w:ascii="Times New Roman" w:hAnsi="Times New Roman"/>
+                <w:shd w:val="clear" w:color="auto" w:fill="FFFF00"/>
+              </w:rPr>
+              <w:pPrChange w:id="30" w:author="Anthony Martin Coallier" w:date="2015-07-09T11:26:00Z">
                 <w:pPr>
                   <w:pStyle w:val="TableText"/>
                   <w:spacing w:before="0" w:after="0"/>
@@ -724,350 +931,7 @@
                 </w:pPr>
               </w:pPrChange>
             </w:pPr>
-            <w:ins w:id="40" w:author="Anthony Martin Coallier" w:date="2015-07-09T11:24:00Z">
-              <w:r>
-                <w:rPr>
-                  <w:rFonts w:ascii="Times New Roman" w:hAnsi="Times New Roman"/>
-                  <w:shd w:val="clear" w:color="auto" w:fill="FFFF00"/>
-                  <w:rPrChange w:id="41" w:author="Anthony Martin Coallier" w:date="2015-07-09T11:25:00Z">
-                    <w:rPr>
-                      <w:rFonts w:ascii="Times New Roman" w:hAnsi="Times New Roman"/>
-                      <w:shd w:val="clear" w:color="auto" w:fill="FFFF00"/>
-                    </w:rPr>
-                  </w:rPrChange>
-                </w:rPr>
-                <w:t>MARA19129107</w:t>
-              </w:r>
-            </w:ins>
-            <w:del w:id="42" w:author="Anthony Martin Coallier" w:date="2015-07-09T11:24:00Z">
-              <w:r>
-                <w:rPr>
-                  <w:rFonts w:ascii="Times New Roman" w:hAnsi="Times New Roman"/>
-                  <w:shd w:val="clear" w:color="auto" w:fill="FFFF00"/>
-                </w:rPr>
-                <w:delText>AAAA11111111</w:delText>
-              </w:r>
-            </w:del>
-          </w:p>
-          <w:p>
-            <w:pPr>
-              <w:pStyle w:val="TableText"/>
-              <w:spacing w:before="0" w:after="0"/>
-              <w:ind w:left="91"/>
-              <w:rPr>
-                <w:del w:id="43" w:author="Anthony Martin Coallier" w:date="2015-07-09T11:24:00Z"/>
-                <w:rFonts w:ascii="Times New Roman" w:hAnsi="Times New Roman"/>
-                <w:shd w:val="clear" w:color="auto" w:fill="FFFF00"/>
-              </w:rPr>
-              <w:pPrChange w:id="44" w:author="Anthony Martin Coallier" w:date="2015-07-09T11:26:00Z">
-                <w:pPr>
-                  <w:pStyle w:val="TableText"/>
-                  <w:spacing w:before="0" w:after="0"/>
-                  <w:ind w:left="91"/>
-                </w:pPr>
-              </w:pPrChange>
-            </w:pPr>
-            <w:del w:id="45" w:author="Anthony Martin Coallier" w:date="2015-07-09T11:24:00Z">
-              <w:r>
-                <w:rPr>
-                  <w:rFonts w:ascii="Times New Roman" w:hAnsi="Times New Roman"/>
-                  <w:shd w:val="clear" w:color="auto" w:fill="FFFF00"/>
-                </w:rPr>
-                <w:delText>AAAA11111111</w:delText>
-              </w:r>
-            </w:del>
-          </w:p>
-          <w:p>
-            <w:pPr>
-              <w:pStyle w:val="TableText"/>
-              <w:spacing w:before="0" w:after="0"/>
-              <w:ind w:left="91"/>
-              <w:rPr>
-                <w:del w:id="46" w:author="Anthony Martin Coallier" w:date="2015-07-09T11:24:00Z"/>
-                <w:rFonts w:ascii="Times New Roman" w:hAnsi="Times New Roman"/>
-                <w:shd w:val="clear" w:color="auto" w:fill="FFFF00"/>
-              </w:rPr>
-              <w:pPrChange w:id="47" w:author="Anthony Martin Coallier" w:date="2015-07-09T11:26:00Z">
-                <w:pPr>
-                  <w:pStyle w:val="TableText"/>
-                  <w:spacing w:before="0" w:after="0"/>
-                  <w:ind w:left="91"/>
-                </w:pPr>
-              </w:pPrChange>
-            </w:pPr>
-            <w:del w:id="48" w:author="Anthony Martin Coallier" w:date="2015-07-09T11:24:00Z">
-              <w:r>
-                <w:rPr>
-                  <w:rFonts w:ascii="Times New Roman" w:hAnsi="Times New Roman"/>
-                  <w:shd w:val="clear" w:color="auto" w:fill="FFFF00"/>
-                </w:rPr>
-                <w:delText>AAAA11111111</w:delText>
-              </w:r>
-            </w:del>
-          </w:p>
-          <w:p>
-            <w:pPr>
-              <w:pStyle w:val="TableText"/>
-              <w:spacing w:before="0" w:after="0"/>
-              <w:ind w:left="91"/>
-              <w:rPr>
-                <w:rFonts w:ascii="Times New Roman" w:hAnsi="Times New Roman"/>
-                <w:shd w:val="clear" w:color="auto" w:fill="FFFF00"/>
-              </w:rPr>
-              <w:pPrChange w:id="49" w:author="Anthony Martin Coallier" w:date="2015-07-09T11:26:00Z">
-                <w:pPr>
-                  <w:pStyle w:val="TableText"/>
-                  <w:spacing w:before="0" w:after="0"/>
-                  <w:ind w:left="91"/>
-                </w:pPr>
-              </w:pPrChange>
-            </w:pPr>
-            <w:del w:id="50" w:author="Anthony Martin Coallier" w:date="2015-07-09T11:24:00Z">
-              <w:r>
-                <w:rPr>
-                  <w:rFonts w:ascii="Times New Roman" w:hAnsi="Times New Roman"/>
-                  <w:shd w:val="clear" w:color="auto" w:fill="FFFF00"/>
-                </w:rPr>
-                <w:delText>AAAA11111111</w:delText>
-              </w:r>
-            </w:del>
-          </w:p>
-        </w:tc>
-      </w:tr>
-      <w:tr>
-        <w:tc>
-          <w:tcPr>
-            <w:tcW w:w="3962" w:type="dxa"/>
-            <w:tcBorders>
-              <w:top w:val="single" w:sz="4" w:space="0" w:color="00000A"/>
-              <w:left w:val="single" w:sz="4" w:space="0" w:color="00000A"/>
-              <w:bottom w:val="single" w:sz="4" w:space="0" w:color="00000A"/>
-              <w:right w:val="single" w:sz="4" w:space="0" w:color="00000A"/>
-            </w:tcBorders>
-            <w:shd w:val="clear" w:color="auto" w:fill="FFFFFF"/>
-            <w:tcMar>
-              <w:left w:w="78" w:type="dxa"/>
-            </w:tcMar>
-          </w:tcPr>
-          <w:p>
-            <w:pPr>
-              <w:pStyle w:val="TableText"/>
-              <w:spacing w:before="0" w:after="0"/>
-              <w:ind w:left="91"/>
-              <w:jc w:val="right"/>
-              <w:rPr>
-                <w:rFonts w:ascii="Times New Roman" w:hAnsi="Times New Roman"/>
-                <w:b/>
-                <w:bCs/>
-              </w:rPr>
-            </w:pPr>
-            <w:r>
-              <w:rPr>
-                <w:rFonts w:ascii="Times New Roman" w:hAnsi="Times New Roman"/>
-                <w:b/>
-                <w:bCs/>
-              </w:rPr>
-              <w:t>Cours</w:t>
-            </w:r>
-          </w:p>
-        </w:tc>
-        <w:tc>
-          <w:tcPr>
-            <w:tcW w:w="3807" w:type="dxa"/>
-            <w:tcBorders>
-              <w:top w:val="single" w:sz="4" w:space="0" w:color="00000A"/>
-              <w:left w:val="single" w:sz="4" w:space="0" w:color="00000A"/>
-              <w:bottom w:val="single" w:sz="4" w:space="0" w:color="00000A"/>
-              <w:right w:val="single" w:sz="4" w:space="0" w:color="00000A"/>
-            </w:tcBorders>
-            <w:shd w:val="clear" w:color="auto" w:fill="FFFFFF"/>
-            <w:tcMar>
-              <w:left w:w="78" w:type="dxa"/>
-            </w:tcMar>
-          </w:tcPr>
-          <w:p>
-            <w:pPr>
-              <w:pStyle w:val="TableText"/>
-              <w:spacing w:before="0" w:after="0"/>
-              <w:ind w:left="91"/>
-              <w:rPr>
-                <w:rFonts w:ascii="Times New Roman" w:hAnsi="Times New Roman"/>
-              </w:rPr>
-              <w:pPrChange w:id="51" w:author="Anthony Martin Coallier" w:date="2015-07-09T11:26:00Z">
-                <w:pPr>
-                  <w:pStyle w:val="TableText"/>
-                  <w:spacing w:before="0" w:after="0"/>
-                  <w:ind w:left="91"/>
-                </w:pPr>
-              </w:pPrChange>
-            </w:pPr>
-            <w:r>
-              <w:rPr>
-                <w:rFonts w:ascii="Times New Roman" w:hAnsi="Times New Roman"/>
-              </w:rPr>
-              <w:t>LOG210</w:t>
-            </w:r>
-          </w:p>
-        </w:tc>
-      </w:tr>
-      <w:tr>
-        <w:tc>
-          <w:tcPr>
-            <w:tcW w:w="3962" w:type="dxa"/>
-            <w:tcBorders>
-              <w:top w:val="single" w:sz="4" w:space="0" w:color="00000A"/>
-              <w:left w:val="single" w:sz="4" w:space="0" w:color="00000A"/>
-              <w:bottom w:val="single" w:sz="4" w:space="0" w:color="00000A"/>
-              <w:right w:val="single" w:sz="4" w:space="0" w:color="00000A"/>
-            </w:tcBorders>
-            <w:shd w:val="clear" w:color="auto" w:fill="FFFFFF"/>
-            <w:tcMar>
-              <w:left w:w="78" w:type="dxa"/>
-            </w:tcMar>
-          </w:tcPr>
-          <w:p>
-            <w:pPr>
-              <w:pStyle w:val="TableText"/>
-              <w:spacing w:before="0" w:after="0"/>
-              <w:ind w:left="91"/>
-              <w:jc w:val="right"/>
-              <w:rPr>
-                <w:rFonts w:ascii="Times New Roman" w:hAnsi="Times New Roman"/>
-                <w:b/>
-                <w:bCs/>
-              </w:rPr>
-            </w:pPr>
-            <w:r>
-              <w:rPr>
-                <w:rFonts w:ascii="Times New Roman" w:hAnsi="Times New Roman"/>
-                <w:b/>
-                <w:bCs/>
-              </w:rPr>
-              <w:t>Session</w:t>
-            </w:r>
-          </w:p>
-        </w:tc>
-        <w:tc>
-          <w:tcPr>
-            <w:tcW w:w="3807" w:type="dxa"/>
-            <w:tcBorders>
-              <w:top w:val="single" w:sz="4" w:space="0" w:color="00000A"/>
-              <w:left w:val="single" w:sz="4" w:space="0" w:color="00000A"/>
-              <w:bottom w:val="single" w:sz="4" w:space="0" w:color="00000A"/>
-              <w:right w:val="single" w:sz="4" w:space="0" w:color="00000A"/>
-            </w:tcBorders>
-            <w:shd w:val="clear" w:color="auto" w:fill="FFFFFF"/>
-            <w:tcMar>
-              <w:left w:w="78" w:type="dxa"/>
-            </w:tcMar>
-          </w:tcPr>
-          <w:p>
-            <w:pPr>
-              <w:pStyle w:val="TableText"/>
-              <w:spacing w:before="0" w:after="0"/>
-              <w:ind w:left="91"/>
-              <w:rPr>
-                <w:rFonts w:ascii="Times New Roman" w:hAnsi="Times New Roman"/>
-              </w:rPr>
-              <w:pPrChange w:id="52" w:author="Anthony Martin Coallier" w:date="2015-07-09T11:26:00Z">
-                <w:pPr>
-                  <w:pStyle w:val="TableText"/>
-                  <w:spacing w:before="0" w:after="0"/>
-                  <w:ind w:left="91"/>
-                </w:pPr>
-              </w:pPrChange>
-            </w:pPr>
-            <w:del w:id="53" w:author="Anthony Martin Coallier" w:date="2015-07-09T11:25:00Z">
-              <w:r>
-                <w:rPr>
-                  <w:rFonts w:ascii="Times New Roman" w:hAnsi="Times New Roman"/>
-                </w:rPr>
-                <w:delText>Hiver 2014</w:delText>
-              </w:r>
-            </w:del>
-            <w:ins w:id="54" w:author="Anthony Martin Coallier" w:date="2015-07-09T11:25:00Z">
-              <w:r>
-                <w:rPr>
-                  <w:rFonts w:ascii="Times New Roman" w:hAnsi="Times New Roman"/>
-                </w:rPr>
-                <w:t>Été 2015</w:t>
-              </w:r>
-            </w:ins>
-          </w:p>
-        </w:tc>
-      </w:tr>
-      <w:tr>
-        <w:tc>
-          <w:tcPr>
-            <w:tcW w:w="3962" w:type="dxa"/>
-            <w:tcBorders>
-              <w:top w:val="single" w:sz="4" w:space="0" w:color="00000A"/>
-              <w:left w:val="single" w:sz="4" w:space="0" w:color="00000A"/>
-              <w:bottom w:val="single" w:sz="4" w:space="0" w:color="00000A"/>
-              <w:right w:val="single" w:sz="4" w:space="0" w:color="00000A"/>
-            </w:tcBorders>
-            <w:shd w:val="clear" w:color="auto" w:fill="FFFFFF"/>
-            <w:tcMar>
-              <w:left w:w="78" w:type="dxa"/>
-            </w:tcMar>
-          </w:tcPr>
-          <w:p>
-            <w:pPr>
-              <w:pStyle w:val="TableText"/>
-              <w:spacing w:before="0" w:after="0"/>
-              <w:ind w:left="91"/>
-              <w:jc w:val="right"/>
-              <w:rPr>
-                <w:rFonts w:ascii="Times New Roman" w:hAnsi="Times New Roman"/>
-                <w:b/>
-                <w:bCs/>
-              </w:rPr>
-            </w:pPr>
-            <w:r>
-              <w:rPr>
-                <w:rFonts w:ascii="Times New Roman" w:hAnsi="Times New Roman"/>
-                <w:b/>
-                <w:bCs/>
-              </w:rPr>
-              <w:t>Groupe</w:t>
-            </w:r>
-          </w:p>
-        </w:tc>
-        <w:tc>
-          <w:tcPr>
-            <w:tcW w:w="3807" w:type="dxa"/>
-            <w:tcBorders>
-              <w:top w:val="single" w:sz="4" w:space="0" w:color="00000A"/>
-              <w:left w:val="single" w:sz="4" w:space="0" w:color="00000A"/>
-              <w:bottom w:val="single" w:sz="4" w:space="0" w:color="00000A"/>
-              <w:right w:val="single" w:sz="4" w:space="0" w:color="00000A"/>
-            </w:tcBorders>
-            <w:shd w:val="clear" w:color="auto" w:fill="FFFFFF"/>
-            <w:tcMar>
-              <w:left w:w="78" w:type="dxa"/>
-            </w:tcMar>
-          </w:tcPr>
-          <w:p>
-            <w:pPr>
-              <w:pStyle w:val="TableText"/>
-              <w:tabs>
-                <w:tab w:val="left" w:pos="1005"/>
-              </w:tabs>
-              <w:spacing w:before="0" w:after="0"/>
-              <w:ind w:left="91"/>
-              <w:rPr>
-                <w:rFonts w:ascii="Times New Roman" w:hAnsi="Times New Roman"/>
-                <w:shd w:val="clear" w:color="auto" w:fill="FFFF00"/>
-              </w:rPr>
-              <w:pPrChange w:id="55" w:author="Anthony Martin Coallier" w:date="2015-07-09T11:26:00Z">
-                <w:pPr>
-                  <w:pStyle w:val="TableText"/>
-                  <w:spacing w:before="0" w:after="0"/>
-                  <w:ind w:left="91"/>
-                </w:pPr>
-              </w:pPrChange>
-            </w:pPr>
-            <w:ins w:id="56" w:author="Anthony Martin Coallier" w:date="2015-07-09T11:25:00Z">
+            <w:ins w:id="31" w:author="Anthony Martin Coallier" w:date="2015-07-09T11:25:00Z">
               <w:r>
                 <w:rPr>
                   <w:rFonts w:ascii="Times New Roman" w:hAnsi="Times New Roman"/>
@@ -1076,20 +940,13 @@
                 <w:t>03</w:t>
               </w:r>
             </w:ins>
-            <w:del w:id="57" w:author="Anthony Martin Coallier" w:date="2015-07-09T11:25:00Z">
+            <w:del w:id="32" w:author="Anthony Martin Coallier" w:date="2015-07-09T11:25:00Z">
               <w:r>
                 <w:rPr>
                   <w:rFonts w:ascii="Times New Roman" w:hAnsi="Times New Roman"/>
                   <w:shd w:val="clear" w:color="auto" w:fill="FFFF00"/>
                 </w:rPr>
-                <w:delText>#</w:delText>
-              </w:r>
-              <w:r>
-                <w:rPr>
-                  <w:rFonts w:ascii="Times New Roman" w:hAnsi="Times New Roman"/>
-                  <w:shd w:val="clear" w:color="auto" w:fill="FFFF00"/>
-                </w:rPr>
-                <w:delText>#</w:delText>
+                <w:delText>##</w:delText>
               </w:r>
             </w:del>
           </w:p>
@@ -1154,14 +1011,8 @@
                 <w:rFonts w:ascii="Times New Roman" w:hAnsi="Times New Roman"/>
                 <w:shd w:val="clear" w:color="auto" w:fill="FFFF00"/>
               </w:rPr>
-              <w:pPrChange w:id="58" w:author="Anthony Martin Coallier" w:date="2015-07-09T11:26:00Z">
-                <w:pPr>
-                  <w:pStyle w:val="TableText"/>
-                  <w:spacing w:before="0" w:after="0"/>
-                </w:pPr>
-              </w:pPrChange>
-            </w:pPr>
-            <w:ins w:id="59" w:author="Anthony Martin Coallier" w:date="2015-07-09T11:25:00Z">
+            </w:pPr>
+            <w:ins w:id="33" w:author="Anthony Martin Coallier" w:date="2015-07-09T11:25:00Z">
               <w:r>
                 <w:rPr>
                   <w:rFonts w:ascii="Times New Roman" w:hAnsi="Times New Roman"/>
@@ -1170,7 +1021,7 @@
                 <w:t>Yvan Ross</w:t>
               </w:r>
             </w:ins>
-            <w:del w:id="60" w:author="Anthony Martin Coallier" w:date="2015-07-09T11:25:00Z">
+            <w:del w:id="34" w:author="Anthony Martin Coallier" w:date="2015-07-09T11:25:00Z">
               <w:r>
                 <w:rPr>
                   <w:rFonts w:ascii="Times New Roman" w:hAnsi="Times New Roman"/>
@@ -1241,14 +1092,8 @@
                 <w:rFonts w:ascii="Times New Roman" w:hAnsi="Times New Roman"/>
                 <w:shd w:val="clear" w:color="auto" w:fill="FFFF00"/>
               </w:rPr>
-              <w:pPrChange w:id="61" w:author="Anthony Martin Coallier" w:date="2015-07-09T11:26:00Z">
-                <w:pPr>
-                  <w:pStyle w:val="TableText"/>
-                  <w:spacing w:before="0" w:after="0"/>
-                </w:pPr>
-              </w:pPrChange>
-            </w:pPr>
-            <w:ins w:id="62" w:author="Anthony Martin Coallier" w:date="2015-07-09T11:26:00Z">
+            </w:pPr>
+            <w:ins w:id="35" w:author="Anthony Martin Coallier" w:date="2015-07-09T11:26:00Z">
               <w:r>
                 <w:rPr>
                   <w:rFonts w:ascii="Times New Roman" w:hAnsi="Times New Roman"/>
@@ -1257,7 +1102,7 @@
                 <w:t xml:space="preserve">Philippe </w:t>
               </w:r>
             </w:ins>
-            <w:ins w:id="63" w:author="Anthony Martin Coallier" w:date="2015-07-09T11:25:00Z">
+            <w:ins w:id="36" w:author="Anthony Martin Coallier" w:date="2015-07-09T11:25:00Z">
               <w:r>
                 <w:rPr>
                   <w:rFonts w:ascii="Times New Roman" w:hAnsi="Times New Roman"/>
@@ -1266,20 +1111,13 @@
                 <w:t>Charbonneau</w:t>
               </w:r>
             </w:ins>
-            <w:del w:id="64" w:author="Anthony Martin Coallier" w:date="2015-07-09T11:25:00Z">
+            <w:del w:id="37" w:author="Anthony Martin Coallier" w:date="2015-07-09T11:25:00Z">
               <w:r>
                 <w:rPr>
                   <w:rFonts w:ascii="Times New Roman" w:hAnsi="Times New Roman"/>
                   <w:shd w:val="clear" w:color="auto" w:fill="FFFF00"/>
                 </w:rPr>
-                <w:delText>Nom, Préno</w:delText>
-              </w:r>
-              <w:r>
-                <w:rPr>
-                  <w:rFonts w:ascii="Times New Roman" w:hAnsi="Times New Roman"/>
-                  <w:shd w:val="clear" w:color="auto" w:fill="FFFF00"/>
-                </w:rPr>
-                <w:delText>m</w:delText>
+                <w:delText>Nom, Prénom</w:delText>
               </w:r>
             </w:del>
           </w:p>
@@ -1344,14 +1182,8 @@
                 <w:rFonts w:ascii="Times New Roman" w:hAnsi="Times New Roman"/>
                 <w:shd w:val="clear" w:color="auto" w:fill="FFFF00"/>
               </w:rPr>
-              <w:pPrChange w:id="65" w:author="Anthony Martin Coallier" w:date="2015-07-09T11:26:00Z">
-                <w:pPr>
-                  <w:pStyle w:val="TableText"/>
-                  <w:spacing w:before="0" w:after="0"/>
-                </w:pPr>
-              </w:pPrChange>
-            </w:pPr>
-            <w:ins w:id="66" w:author="Anthony Martin Coallier" w:date="2015-07-09T11:26:00Z">
+            </w:pPr>
+            <w:ins w:id="38" w:author="Anthony Martin Coallier" w:date="2015-07-09T11:26:00Z">
               <w:r>
                 <w:rPr>
                   <w:rFonts w:ascii="Times New Roman" w:hAnsi="Times New Roman"/>
@@ -1360,7 +1192,7 @@
                 <w:t>20-07-2015</w:t>
               </w:r>
             </w:ins>
-            <w:del w:id="67" w:author="Anthony Martin Coallier" w:date="2015-07-09T11:26:00Z">
+            <w:del w:id="39" w:author="Anthony Martin Coallier" w:date="2015-07-09T11:26:00Z">
               <w:r>
                 <w:rPr>
                   <w:rFonts w:ascii="Times New Roman" w:hAnsi="Times New Roman"/>
@@ -1421,13 +1253,7 @@
         <w:rPr>
           <w:rFonts w:ascii="Times New Roman" w:hAnsi="Times New Roman"/>
         </w:rPr>
-        <w:t xml:space="preserve">Toutes les remises se font sur Moodle dans l’onglet correspondant à </w:t>
-      </w:r>
-      <w:r>
-        <w:rPr>
-          <w:rFonts w:ascii="Times New Roman" w:hAnsi="Times New Roman"/>
-        </w:rPr>
-        <w:t>l’itération.</w:t>
+        <w:t>Toutes les remises se font sur Moodle dans l’onglet correspondant à l’itération.</w:t>
       </w:r>
     </w:p>
     <w:p>
@@ -1499,13 +1325,7 @@
         <w:rPr>
           <w:rFonts w:ascii="Times New Roman" w:hAnsi="Times New Roman"/>
         </w:rPr>
-        <w:t xml:space="preserve">Vérifier vos fautes </w:t>
-      </w:r>
-      <w:r>
-        <w:rPr>
-          <w:rFonts w:ascii="Times New Roman" w:hAnsi="Times New Roman"/>
-        </w:rPr>
-        <w:t>surtout avec un outil comme Antidote, -0.5 pt pour chaque faute, jusqu’à concurrence de 10 points sur 100.</w:t>
+        <w:t>Vérifier vos fautes surtout avec un outil comme Antidote, -0.5 pt pour chaque faute, jusqu’à concurrence de 10 points sur 100.</w:t>
       </w:r>
     </w:p>
     <w:p>
@@ -2442,13 +2262,7 @@
               <w:rPr>
                 <w:rFonts w:ascii="Times New Roman" w:hAnsi="Times New Roman"/>
               </w:rPr>
-              <w:t xml:space="preserve">Toutes les associations sont </w:t>
-            </w:r>
-            <w:r>
-              <w:rPr>
-                <w:rFonts w:ascii="Times New Roman" w:hAnsi="Times New Roman"/>
-              </w:rPr>
-              <w:t>cohérentes.</w:t>
+              <w:t>Toutes les associations sont cohérentes.</w:t>
             </w:r>
           </w:p>
         </w:tc>
@@ -2989,7 +2803,7 @@
                 <w:b/>
               </w:rPr>
             </w:pPr>
-            <w:bookmarkStart w:id="68" w:name="__DdeLink__406_221981433"/>
+            <w:bookmarkStart w:id="40" w:name="__DdeLink__406_221981433"/>
             <w:r>
               <w:rPr>
                 <w:rFonts w:ascii="Times New Roman" w:hAnsi="Times New Roman"/>
@@ -2998,7 +2812,7 @@
               <w:lastRenderedPageBreak/>
               <w:t>Diagrammes de séquences système</w:t>
             </w:r>
-            <w:bookmarkEnd w:id="68"/>
+            <w:bookmarkEnd w:id="40"/>
             <w:r>
               <w:rPr>
                 <w:rFonts w:ascii="Times New Roman" w:hAnsi="Times New Roman"/>
@@ -3543,13 +3357,7 @@
               <w:rPr>
                 <w:rFonts w:ascii="Times New Roman" w:hAnsi="Times New Roman"/>
               </w:rPr>
-              <w:t xml:space="preserve">Création / destruction d’instance et </w:t>
-            </w:r>
-            <w:r>
-              <w:rPr>
-                <w:rFonts w:ascii="Times New Roman" w:hAnsi="Times New Roman"/>
-              </w:rPr>
-              <w:t>d’association, modification d’attributs.</w:t>
+              <w:t>Création / destruction d’instance et d’association, modification d’attributs.</w:t>
             </w:r>
           </w:p>
         </w:tc>
@@ -4523,8 +4331,8 @@
                 <w:b/>
               </w:rPr>
             </w:pPr>
-            <w:bookmarkStart w:id="69" w:name="_GoBack1"/>
-            <w:bookmarkEnd w:id="69"/>
+            <w:bookmarkStart w:id="41" w:name="_GoBack1"/>
+            <w:bookmarkEnd w:id="41"/>
             <w:r>
               <w:rPr>
                 <w:rFonts w:ascii="Times New Roman" w:hAnsi="Times New Roman"/>
@@ -4797,6 +4605,7 @@
         <w:pStyle w:val="Heading1"/>
         <w:pageBreakBefore/>
         <w:rPr>
+          <w:ins w:id="42" w:author="Anthony Martin Coallier" w:date="2015-07-10T10:57:00Z"/>
           <w:rFonts w:ascii="Times New Roman" w:hAnsi="Times New Roman"/>
         </w:rPr>
       </w:pPr>
@@ -4810,6 +4619,243 @@
     </w:p>
     <w:p>
       <w:pPr>
+        <w:rPr>
+          <w:ins w:id="43" w:author="Anthony Martin Coallier" w:date="2015-07-10T10:57:00Z"/>
+        </w:rPr>
+        <w:pPrChange w:id="44" w:author="Anthony Martin Coallier" w:date="2015-07-10T10:57:00Z">
+          <w:pPr>
+            <w:pStyle w:val="Heading1"/>
+            <w:pageBreakBefore/>
+          </w:pPr>
+        </w:pPrChange>
+      </w:pPr>
+    </w:p>
+    <w:p>
+      <w:pPr>
+        <w:rPr>
+          <w:ins w:id="45" w:author="Anthony Martin Coallier" w:date="2015-07-10T11:00:00Z"/>
+          <w:lang w:val="fr-CA"/>
+        </w:rPr>
+        <w:pPrChange w:id="46" w:author="Anthony Martin Coallier" w:date="2015-07-10T10:57:00Z">
+          <w:pPr>
+            <w:pStyle w:val="Heading1"/>
+            <w:pageBreakBefore/>
+          </w:pPr>
+        </w:pPrChange>
+      </w:pPr>
+      <w:ins w:id="47" w:author="Anthony Martin Coallier" w:date="2015-07-10T10:57:00Z">
+        <w:r>
+          <w:t>Pour cette 4</w:t>
+        </w:r>
+        <w:r>
+          <w:rPr>
+            <w:vertAlign w:val="superscript"/>
+            <w:rPrChange w:id="48" w:author="Anthony Martin Coallier" w:date="2015-07-10T10:57:00Z">
+              <w:rPr/>
+            </w:rPrChange>
+          </w:rPr>
+          <w:t>e</w:t>
+        </w:r>
+        <w:r>
+          <w:t xml:space="preserve"> </w:t>
+        </w:r>
+      </w:ins>
+      <w:ins w:id="49" w:author="Anthony Martin Coallier" w:date="2015-07-10T10:59:00Z">
+        <w:r>
+          <w:t>itération</w:t>
+        </w:r>
+      </w:ins>
+      <w:ins w:id="50" w:author="Anthony Martin Coallier" w:date="2015-07-10T10:57:00Z">
+        <w:r>
+          <w:rPr>
+            <w:lang w:val="fr-CA"/>
+          </w:rPr>
+          <w:t xml:space="preserve">, nous avons </w:t>
+        </w:r>
+      </w:ins>
+      <w:ins w:id="51" w:author="Anthony Martin Coallier" w:date="2015-07-10T10:58:00Z">
+        <w:r>
+          <w:rPr>
+            <w:lang w:val="fr-CA"/>
+          </w:rPr>
+          <w:t>choisi</w:t>
+        </w:r>
+      </w:ins>
+      <w:ins w:id="52" w:author="Anthony Martin Coallier" w:date="2015-07-10T10:57:00Z">
+        <w:r>
+          <w:rPr>
+            <w:lang w:val="fr-CA"/>
+          </w:rPr>
+          <w:t xml:space="preserve"> d’implémenter les exigences </w:t>
+        </w:r>
+      </w:ins>
+      <w:ins w:id="53" w:author="Anthony Martin Coallier" w:date="2015-07-10T10:58:00Z">
+        <w:r>
+          <w:rPr>
+            <w:lang w:val="fr-CA"/>
+          </w:rPr>
+          <w:t>Conception</w:t>
+        </w:r>
+        <w:r>
+          <w:rPr>
+            <w:lang w:val="fr-CA"/>
+          </w:rPr>
+          <w:t xml:space="preserve"> de F6 (préparer une commande)</w:t>
+        </w:r>
+      </w:ins>
+      <w:ins w:id="54" w:author="Anthony Martin Coallier" w:date="2015-07-10T10:59:00Z">
+        <w:r>
+          <w:rPr>
+            <w:lang w:val="fr-CA"/>
+          </w:rPr>
+          <w:t xml:space="preserve">, F7 (accepter une commande), In1 (changement d’état par SMS) et In2 (paiement par </w:t>
+        </w:r>
+        <w:proofErr w:type="spellStart"/>
+        <w:r>
+          <w:rPr>
+            <w:lang w:val="fr-CA"/>
+          </w:rPr>
+          <w:t>Paypal</w:t>
+        </w:r>
+        <w:proofErr w:type="spellEnd"/>
+        <w:r>
+          <w:rPr>
+            <w:lang w:val="fr-CA"/>
+          </w:rPr>
+          <w:t>).</w:t>
+        </w:r>
+      </w:ins>
+    </w:p>
+    <w:p>
+      <w:pPr>
+        <w:rPr>
+          <w:ins w:id="55" w:author="Anthony Martin Coallier" w:date="2015-07-10T11:00:00Z"/>
+          <w:lang w:val="fr-CA"/>
+        </w:rPr>
+        <w:pPrChange w:id="56" w:author="Anthony Martin Coallier" w:date="2015-07-10T10:57:00Z">
+          <w:pPr>
+            <w:pStyle w:val="Heading1"/>
+            <w:pageBreakBefore/>
+          </w:pPr>
+        </w:pPrChange>
+      </w:pPr>
+    </w:p>
+    <w:p>
+      <w:pPr>
+        <w:rPr>
+          <w:lang w:val="fr-CA"/>
+          <w:rPrChange w:id="57" w:author="Anthony Martin Coallier" w:date="2015-07-10T10:57:00Z">
+            <w:rPr>
+              <w:rFonts w:ascii="Times New Roman" w:hAnsi="Times New Roman"/>
+            </w:rPr>
+          </w:rPrChange>
+        </w:rPr>
+        <w:pPrChange w:id="58" w:author="Anthony Martin Coallier" w:date="2015-07-10T10:57:00Z">
+          <w:pPr>
+            <w:pStyle w:val="Heading1"/>
+            <w:pageBreakBefore/>
+          </w:pPr>
+        </w:pPrChange>
+      </w:pPr>
+      <w:ins w:id="59" w:author="Anthony Martin Coallier" w:date="2015-07-10T11:00:00Z">
+        <w:r>
+          <w:rPr>
+            <w:lang w:val="fr-CA"/>
+          </w:rPr>
+          <w:t xml:space="preserve">Pour ce qui est de l’état d’avancement du projet, notre équipe à </w:t>
+        </w:r>
+      </w:ins>
+      <w:ins w:id="60" w:author="Anthony Martin Coallier" w:date="2015-07-10T11:01:00Z">
+        <w:r>
+          <w:rPr>
+            <w:lang w:val="fr-CA"/>
+          </w:rPr>
+          <w:t>malheureusement</w:t>
+        </w:r>
+      </w:ins>
+      <w:ins w:id="61" w:author="Anthony Martin Coallier" w:date="2015-07-10T11:00:00Z">
+        <w:r>
+          <w:rPr>
+            <w:lang w:val="fr-CA"/>
+          </w:rPr>
+          <w:t xml:space="preserve"> accumulé du retard lors de l’itération </w:t>
+        </w:r>
+      </w:ins>
+      <w:ins w:id="62" w:author="Anthony Martin Coallier" w:date="2015-07-10T11:01:00Z">
+        <w:r>
+          <w:rPr>
+            <w:lang w:val="fr-CA"/>
+          </w:rPr>
+          <w:t>précédente</w:t>
+        </w:r>
+      </w:ins>
+      <w:ins w:id="63" w:author="Anthony Martin Coallier" w:date="2015-07-10T11:00:00Z">
+        <w:r>
+          <w:rPr>
+            <w:lang w:val="fr-CA"/>
+          </w:rPr>
+          <w:t xml:space="preserve"> car il fallait changer notre conception de l</w:t>
+        </w:r>
+      </w:ins>
+      <w:ins w:id="64" w:author="Anthony Martin Coallier" w:date="2015-07-10T11:01:00Z">
+        <w:r>
+          <w:rPr>
+            <w:lang w:val="fr-CA"/>
+          </w:rPr>
+          <w:t>’itération 2. Lors de l’itération 3, nous avons implémenter les fonctionnalité F4 et F5 coté serveur (schéma des tables dans la base de données, code des contr</w:t>
+        </w:r>
+      </w:ins>
+      <w:ins w:id="65" w:author="Anthony Martin Coallier" w:date="2015-07-10T11:02:00Z">
+        <w:r>
+          <w:rPr>
+            <w:lang w:val="fr-CA"/>
+          </w:rPr>
+          <w:t xml:space="preserve">ôleurs) mais nous n’avions aucune interface de suffisamment complétée pour en faire la démonstration. Durant cette étape du projet, nous allons </w:t>
+        </w:r>
+      </w:ins>
+      <w:ins w:id="66" w:author="Anthony Martin Coallier" w:date="2015-07-10T15:05:00Z">
+        <w:r>
+          <w:rPr>
+            <w:lang w:val="fr-CA"/>
+          </w:rPr>
+          <w:t>prioriser</w:t>
+        </w:r>
+      </w:ins>
+      <w:ins w:id="67" w:author="Anthony Martin Coallier" w:date="2015-07-10T11:02:00Z">
+        <w:r>
+          <w:rPr>
+            <w:lang w:val="fr-CA"/>
+          </w:rPr>
+          <w:t xml:space="preserve"> la complétion des exigences F4 et F5 avant de se lancer d</w:t>
+        </w:r>
+      </w:ins>
+      <w:ins w:id="68" w:author="Anthony Martin Coallier" w:date="2015-07-10T11:03:00Z">
+        <w:r>
+          <w:rPr>
+            <w:lang w:val="fr-CA"/>
+          </w:rPr>
+          <w:t xml:space="preserve">ans l’implémentation des exigences </w:t>
+        </w:r>
+      </w:ins>
+      <w:ins w:id="69" w:author="Anthony Martin Coallier" w:date="2015-07-10T15:05:00Z">
+        <w:r>
+          <w:rPr>
+            <w:lang w:val="fr-CA"/>
+          </w:rPr>
+          <w:t>tels</w:t>
+        </w:r>
+      </w:ins>
+      <w:ins w:id="70" w:author="Anthony Martin Coallier" w:date="2015-07-10T11:03:00Z">
+        <w:r>
+          <w:rPr>
+            <w:lang w:val="fr-CA"/>
+          </w:rPr>
+          <w:t xml:space="preserve"> que In1 et In2.</w:t>
+        </w:r>
+      </w:ins>
+    </w:p>
+    <w:p>
+      <w:pPr>
         <w:pStyle w:val="Heading1"/>
         <w:rPr>
           <w:rFonts w:ascii="Times New Roman" w:hAnsi="Times New Roman"/>
@@ -4829,31 +4875,32 @@
           <w:rFonts w:ascii="Times New Roman" w:hAnsi="Times New Roman"/>
         </w:rPr>
       </w:pPr>
-      <w:proofErr w:type="gramStart"/>
       <w:r>
         <w:rPr>
           <w:rFonts w:ascii="Times New Roman" w:hAnsi="Times New Roman"/>
         </w:rPr>
-        <w:t>DSS  (</w:t>
+        <w:t xml:space="preserve">DSS </w:t>
       </w:r>
-      <w:proofErr w:type="gramEnd"/>
+      <w:del w:id="71" w:author="Anthony Martin Coallier" w:date="2015-07-10T11:03:00Z">
+        <w:r>
+          <w:rPr>
+            <w:rFonts w:ascii="Times New Roman" w:hAnsi="Times New Roman"/>
+          </w:rPr>
+          <w:delText xml:space="preserve"> </w:delText>
+        </w:r>
+      </w:del>
       <w:r>
         <w:rPr>
           <w:rFonts w:ascii="Times New Roman" w:hAnsi="Times New Roman"/>
         </w:rPr>
-        <w:t xml:space="preserve">Diagrammes de séquences </w:t>
-      </w:r>
-      <w:r>
-        <w:rPr>
-          <w:rFonts w:ascii="Times New Roman" w:hAnsi="Times New Roman"/>
-        </w:rPr>
-        <w:t>systèmes)</w:t>
+        <w:t>(Diagrammes de séquences systèmes)</w:t>
       </w:r>
     </w:p>
     <w:p>
       <w:pPr>
         <w:pStyle w:val="Heading1"/>
         <w:rPr>
+          <w:ins w:id="72" w:author="Anthony Martin Coallier" w:date="2015-07-10T11:03:00Z"/>
           <w:rFonts w:ascii="Times New Roman" w:hAnsi="Times New Roman"/>
         </w:rPr>
       </w:pPr>
@@ -4866,6 +4913,1158 @@
     </w:p>
     <w:p>
       <w:pPr>
+        <w:rPr>
+          <w:ins w:id="73" w:author="Anthony Martin Coallier" w:date="2015-07-10T13:51:00Z"/>
+        </w:rPr>
+        <w:pPrChange w:id="74" w:author="Anthony Martin Coallier" w:date="2015-07-10T11:03:00Z">
+          <w:pPr>
+            <w:pStyle w:val="Heading1"/>
+          </w:pPr>
+        </w:pPrChange>
+      </w:pPr>
+    </w:p>
+    <w:p>
+      <w:pPr>
+        <w:rPr>
+          <w:ins w:id="75" w:author="Anthony Martin Coallier" w:date="2015-07-10T13:55:00Z"/>
+          <w:b/>
+          <w:u w:val="single"/>
+        </w:rPr>
+        <w:pPrChange w:id="76" w:author="Anthony Martin Coallier" w:date="2015-07-10T11:03:00Z">
+          <w:pPr>
+            <w:pStyle w:val="Heading1"/>
+          </w:pPr>
+        </w:pPrChange>
+      </w:pPr>
+      <w:ins w:id="77" w:author="Anthony Martin Coallier" w:date="2015-07-10T13:51:00Z">
+        <w:r>
+          <w:rPr>
+            <w:b/>
+            <w:u w:val="single"/>
+            <w:rPrChange w:id="78" w:author="Anthony Martin Coallier" w:date="2015-07-10T13:51:00Z">
+              <w:rPr/>
+            </w:rPrChange>
+          </w:rPr>
+          <w:t>F6 - Préparer une commande</w:t>
+        </w:r>
+      </w:ins>
+    </w:p>
+    <w:p>
+      <w:pPr>
+        <w:rPr>
+          <w:ins w:id="79" w:author="Anthony Martin Coallier" w:date="2015-07-10T13:55:00Z"/>
+          <w:b/>
+          <w:u w:val="single"/>
+        </w:rPr>
+        <w:pPrChange w:id="80" w:author="Anthony Martin Coallier" w:date="2015-07-10T11:03:00Z">
+          <w:pPr>
+            <w:pStyle w:val="Heading1"/>
+          </w:pPr>
+        </w:pPrChange>
+      </w:pPr>
+    </w:p>
+    <w:tbl>
+      <w:tblPr>
+        <w:tblStyle w:val="TableGrid"/>
+        <w:tblW w:w="0" w:type="auto"/>
+        <w:tblLook w:val="04A0" w:firstRow="1" w:lastRow="0" w:firstColumn="1" w:lastColumn="0" w:noHBand="0" w:noVBand="1"/>
+        <w:tblPrChange w:id="81" w:author="Anthony Martin Coallier" w:date="2015-07-10T13:55:00Z">
+          <w:tblPr>
+            <w:tblStyle w:val="TableGrid"/>
+            <w:tblW w:w="0" w:type="auto"/>
+            <w:tblLook w:val="04A0" w:firstRow="1" w:lastRow="0" w:firstColumn="1" w:lastColumn="0" w:noHBand="0" w:noVBand="1"/>
+          </w:tblPr>
+        </w:tblPrChange>
+      </w:tblPr>
+      <w:tblGrid>
+        <w:gridCol w:w="2376"/>
+        <w:gridCol w:w="6404"/>
+        <w:tblGridChange w:id="82">
+          <w:tblGrid>
+            <w:gridCol w:w="4390"/>
+            <w:gridCol w:w="4390"/>
+          </w:tblGrid>
+        </w:tblGridChange>
+      </w:tblGrid>
+      <w:tr>
+        <w:trPr>
+          <w:ins w:id="83" w:author="Anthony Martin Coallier" w:date="2015-07-10T13:55:00Z"/>
+        </w:trPr>
+        <w:tc>
+          <w:tcPr>
+            <w:tcW w:w="2376" w:type="dxa"/>
+            <w:tcPrChange w:id="84" w:author="Anthony Martin Coallier" w:date="2015-07-10T13:55:00Z">
+              <w:tcPr>
+                <w:tcW w:w="4390" w:type="dxa"/>
+              </w:tcPr>
+            </w:tcPrChange>
+          </w:tcPr>
+          <w:p>
+            <w:pPr>
+              <w:rPr>
+                <w:ins w:id="85" w:author="Anthony Martin Coallier" w:date="2015-07-10T13:55:00Z"/>
+                <w:b/>
+                <w:u w:val="single"/>
+              </w:rPr>
+            </w:pPr>
+            <w:ins w:id="86" w:author="Anthony Martin Coallier" w:date="2015-07-10T13:56:00Z">
+              <w:r>
+                <w:rPr>
+                  <w:b/>
+                  <w:u w:val="single"/>
+                </w:rPr>
+                <w:t>Opération</w:t>
+              </w:r>
+            </w:ins>
+          </w:p>
+        </w:tc>
+        <w:tc>
+          <w:tcPr>
+            <w:tcW w:w="6404" w:type="dxa"/>
+            <w:tcPrChange w:id="87" w:author="Anthony Martin Coallier" w:date="2015-07-10T13:55:00Z">
+              <w:tcPr>
+                <w:tcW w:w="4390" w:type="dxa"/>
+              </w:tcPr>
+            </w:tcPrChange>
+          </w:tcPr>
+          <w:p>
+            <w:pPr>
+              <w:rPr>
+                <w:ins w:id="88" w:author="Anthony Martin Coallier" w:date="2015-07-10T13:55:00Z"/>
+                <w:rPrChange w:id="89" w:author="Anthony Martin Coallier" w:date="2015-07-10T13:57:00Z">
+                  <w:rPr>
+                    <w:ins w:id="90" w:author="Anthony Martin Coallier" w:date="2015-07-10T13:55:00Z"/>
+                    <w:b/>
+                    <w:u w:val="single"/>
+                  </w:rPr>
+                </w:rPrChange>
+              </w:rPr>
+            </w:pPr>
+            <w:proofErr w:type="spellStart"/>
+            <w:ins w:id="91" w:author="Anthony Martin Coallier" w:date="2015-07-10T13:57:00Z">
+              <w:r>
+                <w:rPr>
+                  <w:rPrChange w:id="92" w:author="Anthony Martin Coallier" w:date="2015-07-10T13:57:00Z">
+                    <w:rPr/>
+                  </w:rPrChange>
+                </w:rPr>
+                <w:t>prepar</w:t>
+              </w:r>
+            </w:ins>
+            <w:ins w:id="93" w:author="Anthony Martin Coallier" w:date="2015-07-10T14:04:00Z">
+              <w:r>
+                <w:t>e</w:t>
+              </w:r>
+            </w:ins>
+            <w:ins w:id="94" w:author="Anthony Martin Coallier" w:date="2015-07-10T13:57:00Z">
+              <w:r>
+                <w:rPr>
+                  <w:rPrChange w:id="95" w:author="Anthony Martin Coallier" w:date="2015-07-10T13:57:00Z">
+                    <w:rPr/>
+                  </w:rPrChange>
+                </w:rPr>
+                <w:t>rCommande</w:t>
+              </w:r>
+              <w:proofErr w:type="spellEnd"/>
+              <w:r>
+                <w:rPr>
+                  <w:rPrChange w:id="96" w:author="Anthony Martin Coallier" w:date="2015-07-10T13:57:00Z">
+                    <w:rPr/>
+                  </w:rPrChange>
+                </w:rPr>
+                <w:t>()</w:t>
+              </w:r>
+            </w:ins>
+          </w:p>
+        </w:tc>
+      </w:tr>
+      <w:tr>
+        <w:trPr>
+          <w:ins w:id="97" w:author="Anthony Martin Coallier" w:date="2015-07-10T13:55:00Z"/>
+        </w:trPr>
+        <w:tc>
+          <w:tcPr>
+            <w:tcW w:w="2376" w:type="dxa"/>
+            <w:tcPrChange w:id="98" w:author="Anthony Martin Coallier" w:date="2015-07-10T13:55:00Z">
+              <w:tcPr>
+                <w:tcW w:w="4390" w:type="dxa"/>
+              </w:tcPr>
+            </w:tcPrChange>
+          </w:tcPr>
+          <w:p>
+            <w:pPr>
+              <w:rPr>
+                <w:ins w:id="99" w:author="Anthony Martin Coallier" w:date="2015-07-10T13:55:00Z"/>
+                <w:b/>
+                <w:u w:val="single"/>
+              </w:rPr>
+            </w:pPr>
+            <w:ins w:id="100" w:author="Anthony Martin Coallier" w:date="2015-07-10T13:56:00Z">
+              <w:r>
+                <w:rPr>
+                  <w:b/>
+                </w:rPr>
+                <w:t>Référence croisée</w:t>
+              </w:r>
+            </w:ins>
+          </w:p>
+        </w:tc>
+        <w:tc>
+          <w:tcPr>
+            <w:tcW w:w="6404" w:type="dxa"/>
+            <w:tcPrChange w:id="101" w:author="Anthony Martin Coallier" w:date="2015-07-10T13:55:00Z">
+              <w:tcPr>
+                <w:tcW w:w="4390" w:type="dxa"/>
+              </w:tcPr>
+            </w:tcPrChange>
+          </w:tcPr>
+          <w:p>
+            <w:pPr>
+              <w:rPr>
+                <w:ins w:id="102" w:author="Anthony Martin Coallier" w:date="2015-07-10T13:55:00Z"/>
+                <w:rPrChange w:id="103" w:author="Anthony Martin Coallier" w:date="2015-07-10T13:57:00Z">
+                  <w:rPr>
+                    <w:ins w:id="104" w:author="Anthony Martin Coallier" w:date="2015-07-10T13:55:00Z"/>
+                    <w:b/>
+                    <w:u w:val="single"/>
+                  </w:rPr>
+                </w:rPrChange>
+              </w:rPr>
+            </w:pPr>
+            <w:ins w:id="105" w:author="Anthony Martin Coallier" w:date="2015-07-10T13:57:00Z">
+              <w:r>
+                <w:rPr>
+                  <w:highlight w:val="yellow"/>
+                  <w:rPrChange w:id="106" w:author="Anthony Martin Coallier" w:date="2015-07-10T13:57:00Z">
+                    <w:rPr>
+                      <w:highlight w:val="yellow"/>
+                    </w:rPr>
+                  </w:rPrChange>
+                </w:rPr>
+                <w:t>UC01</w:t>
+              </w:r>
+              <w:r>
+                <w:rPr>
+                  <w:rPrChange w:id="107" w:author="Anthony Martin Coallier" w:date="2015-07-10T13:57:00Z">
+                    <w:rPr/>
+                  </w:rPrChange>
+                </w:rPr>
+                <w:t xml:space="preserve"> - Préparer une commande</w:t>
+              </w:r>
+            </w:ins>
+          </w:p>
+        </w:tc>
+      </w:tr>
+      <w:tr>
+        <w:trPr>
+          <w:ins w:id="108" w:author="Anthony Martin Coallier" w:date="2015-07-10T13:55:00Z"/>
+        </w:trPr>
+        <w:tc>
+          <w:tcPr>
+            <w:tcW w:w="2376" w:type="dxa"/>
+            <w:tcPrChange w:id="109" w:author="Anthony Martin Coallier" w:date="2015-07-10T13:55:00Z">
+              <w:tcPr>
+                <w:tcW w:w="4390" w:type="dxa"/>
+              </w:tcPr>
+            </w:tcPrChange>
+          </w:tcPr>
+          <w:p>
+            <w:pPr>
+              <w:rPr>
+                <w:ins w:id="110" w:author="Anthony Martin Coallier" w:date="2015-07-10T13:55:00Z"/>
+                <w:b/>
+                <w:u w:val="single"/>
+              </w:rPr>
+            </w:pPr>
+            <w:ins w:id="111" w:author="Anthony Martin Coallier" w:date="2015-07-10T13:56:00Z">
+              <w:r>
+                <w:rPr>
+                  <w:b/>
+                </w:rPr>
+                <w:t>Précondition</w:t>
+              </w:r>
+              <w:r>
+                <w:rPr>
+                  <w:b/>
+                </w:rPr>
+                <w:t>s</w:t>
+              </w:r>
+            </w:ins>
+          </w:p>
+        </w:tc>
+        <w:tc>
+          <w:tcPr>
+            <w:tcW w:w="6404" w:type="dxa"/>
+            <w:tcPrChange w:id="112" w:author="Anthony Martin Coallier" w:date="2015-07-10T13:55:00Z">
+              <w:tcPr>
+                <w:tcW w:w="4390" w:type="dxa"/>
+              </w:tcPr>
+            </w:tcPrChange>
+          </w:tcPr>
+          <w:p>
+            <w:pPr>
+              <w:pStyle w:val="ListParagraph"/>
+              <w:numPr>
+                <w:ilvl w:val="0"/>
+                <w:numId w:val="4"/>
+              </w:numPr>
+              <w:rPr>
+                <w:ins w:id="113" w:author="Anthony Martin Coallier" w:date="2015-07-10T13:58:00Z"/>
+              </w:rPr>
+              <w:pPrChange w:id="114" w:author="Anthony Martin Coallier" w:date="2015-07-10T13:57:00Z">
+                <w:pPr/>
+              </w:pPrChange>
+            </w:pPr>
+            <w:ins w:id="115" w:author="Anthony Martin Coallier" w:date="2015-07-10T13:57:00Z">
+              <w:r>
+                <w:rPr>
+                  <w:rPrChange w:id="116" w:author="Anthony Martin Coallier" w:date="2015-07-10T13:57:00Z">
+                    <w:rPr/>
+                  </w:rPrChange>
+                </w:rPr>
+                <w:t>Le restaurateur est authentifié</w:t>
+              </w:r>
+            </w:ins>
+          </w:p>
+          <w:p>
+            <w:pPr>
+              <w:pStyle w:val="ListParagraph"/>
+              <w:numPr>
+                <w:ilvl w:val="0"/>
+                <w:numId w:val="4"/>
+              </w:numPr>
+              <w:rPr>
+                <w:ins w:id="117" w:author="Anthony Martin Coallier" w:date="2015-07-10T13:55:00Z"/>
+                <w:rPrChange w:id="118" w:author="Anthony Martin Coallier" w:date="2015-07-10T13:57:00Z">
+                  <w:rPr>
+                    <w:ins w:id="119" w:author="Anthony Martin Coallier" w:date="2015-07-10T13:55:00Z"/>
+                  </w:rPr>
+                </w:rPrChange>
+              </w:rPr>
+              <w:pPrChange w:id="120" w:author="Anthony Martin Coallier" w:date="2015-07-10T13:57:00Z">
+                <w:pPr/>
+              </w:pPrChange>
+            </w:pPr>
+            <w:ins w:id="121" w:author="Anthony Martin Coallier" w:date="2015-07-10T13:58:00Z">
+              <w:r>
+                <w:t>Une commande a été passée chez un restaurant associé au restaurateur</w:t>
+              </w:r>
+            </w:ins>
+          </w:p>
+        </w:tc>
+      </w:tr>
+      <w:tr>
+        <w:trPr>
+          <w:ins w:id="122" w:author="Anthony Martin Coallier" w:date="2015-07-10T13:55:00Z"/>
+        </w:trPr>
+        <w:tc>
+          <w:tcPr>
+            <w:tcW w:w="2376" w:type="dxa"/>
+            <w:tcPrChange w:id="123" w:author="Anthony Martin Coallier" w:date="2015-07-10T13:55:00Z">
+              <w:tcPr>
+                <w:tcW w:w="4390" w:type="dxa"/>
+              </w:tcPr>
+            </w:tcPrChange>
+          </w:tcPr>
+          <w:p>
+            <w:pPr>
+              <w:rPr>
+                <w:ins w:id="124" w:author="Anthony Martin Coallier" w:date="2015-07-10T13:55:00Z"/>
+                <w:b/>
+                <w:u w:val="single"/>
+              </w:rPr>
+              <w:pPrChange w:id="125" w:author="Anthony Martin Coallier" w:date="2015-07-10T13:57:00Z">
+                <w:pPr/>
+              </w:pPrChange>
+            </w:pPr>
+            <w:proofErr w:type="spellStart"/>
+            <w:ins w:id="126" w:author="Anthony Martin Coallier" w:date="2015-07-10T13:57:00Z">
+              <w:r>
+                <w:rPr>
+                  <w:b/>
+                </w:rPr>
+                <w:t>Postcondition</w:t>
+              </w:r>
+              <w:r>
+                <w:rPr>
+                  <w:b/>
+                </w:rPr>
+                <w:t>s</w:t>
+              </w:r>
+            </w:ins>
+            <w:proofErr w:type="spellEnd"/>
+          </w:p>
+        </w:tc>
+        <w:tc>
+          <w:tcPr>
+            <w:tcW w:w="6404" w:type="dxa"/>
+            <w:tcPrChange w:id="127" w:author="Anthony Martin Coallier" w:date="2015-07-10T13:55:00Z">
+              <w:tcPr>
+                <w:tcW w:w="4390" w:type="dxa"/>
+              </w:tcPr>
+            </w:tcPrChange>
+          </w:tcPr>
+          <w:p>
+            <w:pPr>
+              <w:pStyle w:val="ListParagraph"/>
+              <w:numPr>
+                <w:ilvl w:val="0"/>
+                <w:numId w:val="5"/>
+              </w:numPr>
+              <w:rPr>
+                <w:ins w:id="128" w:author="Anthony Martin Coallier" w:date="2015-07-10T14:01:00Z"/>
+              </w:rPr>
+              <w:pPrChange w:id="129" w:author="Anthony Martin Coallier" w:date="2015-07-10T13:58:00Z">
+                <w:pPr/>
+              </w:pPrChange>
+            </w:pPr>
+            <w:ins w:id="130" w:author="Anthony Martin Coallier" w:date="2015-07-10T14:00:00Z">
+              <w:r>
+                <w:t>Une instance c de Commande viens d</w:t>
+              </w:r>
+            </w:ins>
+            <w:ins w:id="131" w:author="Anthony Martin Coallier" w:date="2015-07-10T14:01:00Z">
+              <w:r>
+                <w:t>’être créée.</w:t>
+              </w:r>
+            </w:ins>
+          </w:p>
+          <w:p>
+            <w:pPr>
+              <w:pStyle w:val="ListParagraph"/>
+              <w:numPr>
+                <w:ilvl w:val="0"/>
+                <w:numId w:val="5"/>
+              </w:numPr>
+              <w:rPr>
+                <w:ins w:id="132" w:author="Anthony Martin Coallier" w:date="2015-07-10T14:01:00Z"/>
+              </w:rPr>
+              <w:pPrChange w:id="133" w:author="Anthony Martin Coallier" w:date="2015-07-10T13:58:00Z">
+                <w:pPr/>
+              </w:pPrChange>
+            </w:pPr>
+            <w:ins w:id="134" w:author="Anthony Martin Coallier" w:date="2015-07-10T14:01:00Z">
+              <w:r>
+                <w:t>L‘attribut « </w:t>
+              </w:r>
+              <w:proofErr w:type="spellStart"/>
+              <w:r>
+                <w:t>status</w:t>
+              </w:r>
+              <w:proofErr w:type="spellEnd"/>
+              <w:r>
+                <w:t> » de c devient « En préparation »</w:t>
+              </w:r>
+            </w:ins>
+          </w:p>
+          <w:p>
+            <w:pPr>
+              <w:pStyle w:val="ListParagraph"/>
+              <w:numPr>
+                <w:ilvl w:val="0"/>
+                <w:numId w:val="5"/>
+              </w:numPr>
+              <w:rPr>
+                <w:ins w:id="135" w:author="Anthony Martin Coallier" w:date="2015-07-10T13:55:00Z"/>
+                <w:rPrChange w:id="136" w:author="Anthony Martin Coallier" w:date="2015-07-10T13:57:00Z">
+                  <w:rPr>
+                    <w:ins w:id="137" w:author="Anthony Martin Coallier" w:date="2015-07-10T13:55:00Z"/>
+                    <w:b/>
+                    <w:u w:val="single"/>
+                  </w:rPr>
+                </w:rPrChange>
+              </w:rPr>
+              <w:pPrChange w:id="138" w:author="Anthony Martin Coallier" w:date="2015-07-10T14:02:00Z">
+                <w:pPr/>
+              </w:pPrChange>
+            </w:pPr>
+            <w:ins w:id="139" w:author="Anthony Martin Coallier" w:date="2015-07-10T14:01:00Z">
+              <w:r>
+                <w:t>L‘attribut « </w:t>
+              </w:r>
+              <w:proofErr w:type="spellStart"/>
+              <w:r>
+                <w:t>status</w:t>
+              </w:r>
+              <w:proofErr w:type="spellEnd"/>
+              <w:r>
+                <w:t> » de c devient « </w:t>
+              </w:r>
+            </w:ins>
+            <w:ins w:id="140" w:author="Anthony Martin Coallier" w:date="2015-07-10T14:02:00Z">
+              <w:r>
+                <w:t>Prête »</w:t>
+              </w:r>
+            </w:ins>
+          </w:p>
+        </w:tc>
+      </w:tr>
+    </w:tbl>
+    <w:p>
+      <w:pPr>
+        <w:rPr>
+          <w:ins w:id="141" w:author="Anthony Martin Coallier" w:date="2015-07-10T13:58:00Z"/>
+          <w:b/>
+          <w:u w:val="single"/>
+        </w:rPr>
+        <w:pPrChange w:id="142" w:author="Anthony Martin Coallier" w:date="2015-07-10T11:03:00Z">
+          <w:pPr>
+            <w:pStyle w:val="Heading1"/>
+          </w:pPr>
+        </w:pPrChange>
+      </w:pPr>
+    </w:p>
+    <w:p>
+      <w:pPr>
+        <w:rPr>
+          <w:ins w:id="143" w:author="Anthony Martin Coallier" w:date="2015-07-10T15:02:00Z"/>
+          <w:b/>
+          <w:u w:val="single"/>
+        </w:rPr>
+        <w:pPrChange w:id="144" w:author="Anthony Martin Coallier" w:date="2015-07-10T11:03:00Z">
+          <w:pPr>
+            <w:pStyle w:val="Heading1"/>
+          </w:pPr>
+        </w:pPrChange>
+      </w:pPr>
+    </w:p>
+    <w:p>
+      <w:pPr>
+        <w:rPr>
+          <w:ins w:id="145" w:author="Anthony Martin Coallier" w:date="2015-07-10T15:02:00Z"/>
+        </w:rPr>
+      </w:pPr>
+    </w:p>
+    <w:p>
+      <w:pPr>
+        <w:rPr>
+          <w:ins w:id="146" w:author="Anthony Martin Coallier" w:date="2015-07-10T11:03:00Z"/>
+          <w:b/>
+          <w:u w:val="single"/>
+          <w:rPrChange w:id="147" w:author="Anthony Martin Coallier" w:date="2015-07-10T13:51:00Z">
+            <w:rPr>
+              <w:ins w:id="148" w:author="Anthony Martin Coallier" w:date="2015-07-10T11:03:00Z"/>
+            </w:rPr>
+          </w:rPrChange>
+        </w:rPr>
+        <w:pPrChange w:id="149" w:author="Anthony Martin Coallier" w:date="2015-07-10T11:03:00Z">
+          <w:pPr>
+            <w:pStyle w:val="Heading1"/>
+          </w:pPr>
+        </w:pPrChange>
+      </w:pPr>
+      <w:ins w:id="150" w:author="Anthony Martin Coallier" w:date="2015-07-10T15:02:00Z">
+        <w:r>
+          <w:rPr>
+            <w:b/>
+            <w:u w:val="single"/>
+          </w:rPr>
+          <w:t>F6 - Préparer une commande</w:t>
+        </w:r>
+      </w:ins>
+    </w:p>
+    <w:tbl>
+      <w:tblPr>
+        <w:tblStyle w:val="TableGrid"/>
+        <w:tblW w:w="0" w:type="auto"/>
+        <w:tblLook w:val="04A0" w:firstRow="1" w:lastRow="0" w:firstColumn="1" w:lastColumn="0" w:noHBand="0" w:noVBand="1"/>
+      </w:tblPr>
+      <w:tblGrid>
+        <w:gridCol w:w="2376"/>
+        <w:gridCol w:w="6404"/>
+      </w:tblGrid>
+      <w:tr>
+        <w:trPr>
+          <w:ins w:id="151" w:author="Anthony Martin Coallier" w:date="2015-07-10T14:04:00Z"/>
+        </w:trPr>
+        <w:tc>
+          <w:tcPr>
+            <w:tcW w:w="2376" w:type="dxa"/>
+          </w:tcPr>
+          <w:p>
+            <w:pPr>
+              <w:rPr>
+                <w:ins w:id="152" w:author="Anthony Martin Coallier" w:date="2015-07-10T14:04:00Z"/>
+                <w:b/>
+                <w:u w:val="single"/>
+              </w:rPr>
+            </w:pPr>
+            <w:ins w:id="153" w:author="Anthony Martin Coallier" w:date="2015-07-10T14:04:00Z">
+              <w:r>
+                <w:rPr>
+                  <w:b/>
+                  <w:u w:val="single"/>
+                </w:rPr>
+                <w:t>Opération</w:t>
+              </w:r>
+            </w:ins>
+          </w:p>
+        </w:tc>
+        <w:tc>
+          <w:tcPr>
+            <w:tcW w:w="6404" w:type="dxa"/>
+          </w:tcPr>
+          <w:p>
+            <w:pPr>
+              <w:rPr>
+                <w:ins w:id="154" w:author="Anthony Martin Coallier" w:date="2015-07-10T14:04:00Z"/>
+              </w:rPr>
+            </w:pPr>
+            <w:proofErr w:type="spellStart"/>
+            <w:ins w:id="155" w:author="Anthony Martin Coallier" w:date="2015-07-10T14:05:00Z">
+              <w:r>
+                <w:t>accepter</w:t>
+              </w:r>
+            </w:ins>
+            <w:ins w:id="156" w:author="Anthony Martin Coallier" w:date="2015-07-10T14:04:00Z">
+              <w:r>
+                <w:t>Commande</w:t>
+              </w:r>
+              <w:proofErr w:type="spellEnd"/>
+              <w:r>
+                <w:t>()</w:t>
+              </w:r>
+            </w:ins>
+          </w:p>
+        </w:tc>
+      </w:tr>
+      <w:tr>
+        <w:trPr>
+          <w:ins w:id="157" w:author="Anthony Martin Coallier" w:date="2015-07-10T14:04:00Z"/>
+        </w:trPr>
+        <w:tc>
+          <w:tcPr>
+            <w:tcW w:w="2376" w:type="dxa"/>
+          </w:tcPr>
+          <w:p>
+            <w:pPr>
+              <w:rPr>
+                <w:ins w:id="158" w:author="Anthony Martin Coallier" w:date="2015-07-10T14:04:00Z"/>
+                <w:b/>
+                <w:u w:val="single"/>
+              </w:rPr>
+            </w:pPr>
+            <w:ins w:id="159" w:author="Anthony Martin Coallier" w:date="2015-07-10T14:04:00Z">
+              <w:r>
+                <w:rPr>
+                  <w:b/>
+                </w:rPr>
+                <w:t>Référence croisée</w:t>
+              </w:r>
+            </w:ins>
+          </w:p>
+        </w:tc>
+        <w:tc>
+          <w:tcPr>
+            <w:tcW w:w="6404" w:type="dxa"/>
+          </w:tcPr>
+          <w:p>
+            <w:pPr>
+              <w:rPr>
+                <w:ins w:id="160" w:author="Anthony Martin Coallier" w:date="2015-07-10T14:04:00Z"/>
+              </w:rPr>
+              <w:pPrChange w:id="161" w:author="Anthony Martin Coallier" w:date="2015-07-10T14:07:00Z">
+                <w:pPr/>
+              </w:pPrChange>
+            </w:pPr>
+            <w:ins w:id="162" w:author="Anthony Martin Coallier" w:date="2015-07-10T14:04:00Z">
+              <w:r>
+                <w:rPr>
+                  <w:highlight w:val="yellow"/>
+                </w:rPr>
+                <w:t>UC02</w:t>
+              </w:r>
+              <w:r>
+                <w:t xml:space="preserve"> </w:t>
+              </w:r>
+            </w:ins>
+            <w:ins w:id="163" w:author="Anthony Martin Coallier" w:date="2015-07-10T14:07:00Z">
+              <w:r>
+                <w:t>–</w:t>
+              </w:r>
+            </w:ins>
+            <w:ins w:id="164" w:author="Anthony Martin Coallier" w:date="2015-07-10T14:04:00Z">
+              <w:r>
+                <w:t xml:space="preserve"> </w:t>
+              </w:r>
+            </w:ins>
+            <w:ins w:id="165" w:author="Anthony Martin Coallier" w:date="2015-07-10T14:07:00Z">
+              <w:r>
+                <w:t>Accepter</w:t>
+              </w:r>
+            </w:ins>
+            <w:ins w:id="166" w:author="Anthony Martin Coallier" w:date="2015-07-10T14:04:00Z">
+              <w:r>
+                <w:t xml:space="preserve"> une commande</w:t>
+              </w:r>
+            </w:ins>
+          </w:p>
+        </w:tc>
+      </w:tr>
+      <w:tr>
+        <w:trPr>
+          <w:ins w:id="167" w:author="Anthony Martin Coallier" w:date="2015-07-10T14:04:00Z"/>
+        </w:trPr>
+        <w:tc>
+          <w:tcPr>
+            <w:tcW w:w="2376" w:type="dxa"/>
+          </w:tcPr>
+          <w:p>
+            <w:pPr>
+              <w:rPr>
+                <w:ins w:id="168" w:author="Anthony Martin Coallier" w:date="2015-07-10T14:04:00Z"/>
+                <w:b/>
+                <w:u w:val="single"/>
+              </w:rPr>
+            </w:pPr>
+            <w:ins w:id="169" w:author="Anthony Martin Coallier" w:date="2015-07-10T14:04:00Z">
+              <w:r>
+                <w:rPr>
+                  <w:b/>
+                </w:rPr>
+                <w:t>Précondition</w:t>
+              </w:r>
+              <w:r>
+                <w:rPr>
+                  <w:b/>
+                </w:rPr>
+                <w:t>s</w:t>
+              </w:r>
+            </w:ins>
+          </w:p>
+        </w:tc>
+        <w:tc>
+          <w:tcPr>
+            <w:tcW w:w="6404" w:type="dxa"/>
+          </w:tcPr>
+          <w:p>
+            <w:pPr>
+              <w:pStyle w:val="ListParagraph"/>
+              <w:numPr>
+                <w:ilvl w:val="0"/>
+                <w:numId w:val="4"/>
+              </w:numPr>
+              <w:rPr>
+                <w:ins w:id="170" w:author="Anthony Martin Coallier" w:date="2015-07-10T14:04:00Z"/>
+              </w:rPr>
+            </w:pPr>
+            <w:ins w:id="171" w:author="Anthony Martin Coallier" w:date="2015-07-10T14:08:00Z">
+              <w:r>
+                <w:t>Le livreur est authentifié.</w:t>
+              </w:r>
+            </w:ins>
+          </w:p>
+        </w:tc>
+      </w:tr>
+      <w:tr>
+        <w:trPr>
+          <w:ins w:id="172" w:author="Anthony Martin Coallier" w:date="2015-07-10T14:04:00Z"/>
+        </w:trPr>
+        <w:tc>
+          <w:tcPr>
+            <w:tcW w:w="2376" w:type="dxa"/>
+          </w:tcPr>
+          <w:p>
+            <w:pPr>
+              <w:rPr>
+                <w:ins w:id="173" w:author="Anthony Martin Coallier" w:date="2015-07-10T14:04:00Z"/>
+                <w:b/>
+                <w:u w:val="single"/>
+              </w:rPr>
+            </w:pPr>
+            <w:proofErr w:type="spellStart"/>
+            <w:ins w:id="174" w:author="Anthony Martin Coallier" w:date="2015-07-10T14:04:00Z">
+              <w:r>
+                <w:rPr>
+                  <w:b/>
+                </w:rPr>
+                <w:t>Postcondition</w:t>
+              </w:r>
+              <w:r>
+                <w:rPr>
+                  <w:b/>
+                </w:rPr>
+                <w:t>s</w:t>
+              </w:r>
+              <w:proofErr w:type="spellEnd"/>
+            </w:ins>
+          </w:p>
+        </w:tc>
+        <w:tc>
+          <w:tcPr>
+            <w:tcW w:w="6404" w:type="dxa"/>
+          </w:tcPr>
+          <w:p>
+            <w:pPr>
+              <w:pStyle w:val="ListParagraph"/>
+              <w:numPr>
+                <w:ilvl w:val="0"/>
+                <w:numId w:val="5"/>
+              </w:numPr>
+              <w:rPr>
+                <w:ins w:id="175" w:author="Anthony Martin Coallier" w:date="2015-07-10T14:10:00Z"/>
+              </w:rPr>
+              <w:pPrChange w:id="176" w:author="Anthony Martin Coallier" w:date="2015-07-10T14:09:00Z">
+                <w:pPr>
+                  <w:pStyle w:val="ListParagraph"/>
+                  <w:numPr>
+                    <w:numId w:val="5"/>
+                  </w:numPr>
+                  <w:ind w:hanging="360"/>
+                </w:pPr>
+              </w:pPrChange>
+            </w:pPr>
+            <w:ins w:id="177" w:author="Anthony Martin Coallier" w:date="2015-07-10T14:04:00Z">
+              <w:r>
+                <w:t xml:space="preserve">Une instance </w:t>
+              </w:r>
+            </w:ins>
+            <w:proofErr w:type="spellStart"/>
+            <w:ins w:id="178" w:author="Anthony Martin Coallier" w:date="2015-07-10T14:09:00Z">
+              <w:r>
+                <w:t>demandeLivraison</w:t>
+              </w:r>
+              <w:proofErr w:type="spellEnd"/>
+              <w:r>
+                <w:t xml:space="preserve"> vient d</w:t>
+              </w:r>
+            </w:ins>
+            <w:ins w:id="179" w:author="Anthony Martin Coallier" w:date="2015-07-10T14:10:00Z">
+              <w:r>
+                <w:t>’être créée.</w:t>
+              </w:r>
+            </w:ins>
+          </w:p>
+          <w:p>
+            <w:pPr>
+              <w:pStyle w:val="ListParagraph"/>
+              <w:numPr>
+                <w:ilvl w:val="0"/>
+                <w:numId w:val="5"/>
+              </w:numPr>
+              <w:rPr>
+                <w:ins w:id="180" w:author="Anthony Martin Coallier" w:date="2015-07-10T14:10:00Z"/>
+              </w:rPr>
+            </w:pPr>
+            <w:ins w:id="181" w:author="Anthony Martin Coallier" w:date="2015-07-10T14:10:00Z">
+              <w:r>
+                <w:t xml:space="preserve">Une instance </w:t>
+              </w:r>
+              <w:r>
+                <w:t>emplacement</w:t>
+              </w:r>
+              <w:r>
+                <w:t xml:space="preserve"> vient d’être créée.</w:t>
+              </w:r>
+            </w:ins>
+          </w:p>
+          <w:p>
+            <w:pPr>
+              <w:pStyle w:val="ListParagraph"/>
+              <w:numPr>
+                <w:ilvl w:val="0"/>
+                <w:numId w:val="5"/>
+              </w:numPr>
+              <w:rPr>
+                <w:ins w:id="182" w:author="Anthony Martin Coallier" w:date="2015-07-10T14:17:00Z"/>
+              </w:rPr>
+              <w:pPrChange w:id="183" w:author="Anthony Martin Coallier" w:date="2015-07-10T14:09:00Z">
+                <w:pPr>
+                  <w:pStyle w:val="ListParagraph"/>
+                  <w:numPr>
+                    <w:numId w:val="5"/>
+                  </w:numPr>
+                  <w:ind w:hanging="360"/>
+                </w:pPr>
+              </w:pPrChange>
+            </w:pPr>
+            <w:ins w:id="184" w:author="Anthony Martin Coallier" w:date="2015-07-10T14:11:00Z">
+              <w:r>
+                <w:t xml:space="preserve">Les attributs </w:t>
+              </w:r>
+            </w:ins>
+            <w:ins w:id="185" w:author="Anthony Martin Coallier" w:date="2015-07-10T14:17:00Z">
+              <w:r>
+                <w:t>d’emplacement</w:t>
+              </w:r>
+            </w:ins>
+            <w:ins w:id="186" w:author="Anthony Martin Coallier" w:date="2015-07-10T14:12:00Z">
+              <w:r>
+                <w:t xml:space="preserve"> devienne</w:t>
+              </w:r>
+            </w:ins>
+            <w:ins w:id="187" w:author="Anthony Martin Coallier" w:date="2015-07-10T14:14:00Z">
+              <w:r>
+                <w:t xml:space="preserve">nt l’emplacement actuel du </w:t>
+              </w:r>
+            </w:ins>
+            <w:ins w:id="188" w:author="Anthony Martin Coallier" w:date="2015-07-10T14:17:00Z">
+              <w:r>
+                <w:t>livreur.</w:t>
+              </w:r>
+            </w:ins>
+          </w:p>
+          <w:p>
+            <w:pPr>
+              <w:pStyle w:val="ListParagraph"/>
+              <w:numPr>
+                <w:ilvl w:val="0"/>
+                <w:numId w:val="5"/>
+              </w:numPr>
+              <w:rPr>
+                <w:ins w:id="189" w:author="Anthony Martin Coallier" w:date="2015-07-10T14:18:00Z"/>
+              </w:rPr>
+              <w:pPrChange w:id="190" w:author="Anthony Martin Coallier" w:date="2015-07-10T14:09:00Z">
+                <w:pPr>
+                  <w:pStyle w:val="ListParagraph"/>
+                  <w:numPr>
+                    <w:numId w:val="5"/>
+                  </w:numPr>
+                  <w:ind w:hanging="360"/>
+                </w:pPr>
+              </w:pPrChange>
+            </w:pPr>
+            <w:ins w:id="191" w:author="Anthony Martin Coallier" w:date="2015-07-10T14:17:00Z">
+              <w:r>
+                <w:t xml:space="preserve">Une association est créée </w:t>
+              </w:r>
+            </w:ins>
+            <w:ins w:id="192" w:author="Anthony Martin Coallier" w:date="2015-07-10T14:18:00Z">
+              <w:r>
+                <w:t xml:space="preserve">entre </w:t>
+              </w:r>
+              <w:proofErr w:type="spellStart"/>
+              <w:r>
+                <w:t>demandeLivraison</w:t>
+              </w:r>
+              <w:proofErr w:type="spellEnd"/>
+              <w:r>
+                <w:t xml:space="preserve"> et emplacement.</w:t>
+              </w:r>
+            </w:ins>
+          </w:p>
+          <w:p>
+            <w:pPr>
+              <w:pStyle w:val="ListParagraph"/>
+              <w:numPr>
+                <w:ilvl w:val="0"/>
+                <w:numId w:val="5"/>
+              </w:numPr>
+              <w:rPr>
+                <w:ins w:id="193" w:author="Anthony Martin Coallier" w:date="2015-07-10T14:38:00Z"/>
+              </w:rPr>
+              <w:pPrChange w:id="194" w:author="Anthony Martin Coallier" w:date="2015-07-10T14:09:00Z">
+                <w:pPr>
+                  <w:pStyle w:val="ListParagraph"/>
+                  <w:numPr>
+                    <w:numId w:val="5"/>
+                  </w:numPr>
+                  <w:ind w:hanging="360"/>
+                </w:pPr>
+              </w:pPrChange>
+            </w:pPr>
+            <w:ins w:id="195" w:author="Anthony Martin Coallier" w:date="2015-07-10T14:38:00Z">
+              <w:r>
+                <w:t xml:space="preserve">Une instance de </w:t>
+              </w:r>
+              <w:proofErr w:type="spellStart"/>
+              <w:r>
+                <w:t>systemeCartographique</w:t>
+              </w:r>
+              <w:proofErr w:type="spellEnd"/>
+              <w:r>
+                <w:t xml:space="preserve"> a été créée.</w:t>
+              </w:r>
+            </w:ins>
+          </w:p>
+          <w:p>
+            <w:pPr>
+              <w:pStyle w:val="ListParagraph"/>
+              <w:numPr>
+                <w:ilvl w:val="0"/>
+                <w:numId w:val="5"/>
+              </w:numPr>
+              <w:rPr>
+                <w:ins w:id="196" w:author="Anthony Martin Coallier" w:date="2015-07-10T14:39:00Z"/>
+              </w:rPr>
+              <w:pPrChange w:id="197" w:author="Anthony Martin Coallier" w:date="2015-07-10T14:39:00Z">
+                <w:pPr>
+                  <w:pStyle w:val="ListParagraph"/>
+                  <w:numPr>
+                    <w:numId w:val="5"/>
+                  </w:numPr>
+                  <w:ind w:hanging="360"/>
+                </w:pPr>
+              </w:pPrChange>
+            </w:pPr>
+            <w:ins w:id="198" w:author="Anthony Martin Coallier" w:date="2015-07-10T14:38:00Z">
+              <w:r>
+                <w:t xml:space="preserve">Les attributs de </w:t>
+              </w:r>
+            </w:ins>
+            <w:proofErr w:type="spellStart"/>
+            <w:ins w:id="199" w:author="Anthony Martin Coallier" w:date="2015-07-10T14:39:00Z">
+              <w:r>
+                <w:t>systemeCartographique</w:t>
+              </w:r>
+              <w:proofErr w:type="spellEnd"/>
+              <w:r>
+                <w:t xml:space="preserve"> ont été modifié pour l’emplacement de livraison.</w:t>
+              </w:r>
+            </w:ins>
+          </w:p>
+          <w:p>
+            <w:pPr>
+              <w:pStyle w:val="ListParagraph"/>
+              <w:numPr>
+                <w:ilvl w:val="0"/>
+                <w:numId w:val="5"/>
+              </w:numPr>
+              <w:rPr>
+                <w:ins w:id="200" w:author="Anthony Martin Coallier" w:date="2015-07-10T14:46:00Z"/>
+              </w:rPr>
+              <w:pPrChange w:id="201" w:author="Anthony Martin Coallier" w:date="2015-07-10T14:39:00Z">
+                <w:pPr>
+                  <w:pStyle w:val="ListParagraph"/>
+                  <w:numPr>
+                    <w:numId w:val="5"/>
+                  </w:numPr>
+                  <w:ind w:hanging="360"/>
+                </w:pPr>
+              </w:pPrChange>
+            </w:pPr>
+            <w:ins w:id="202" w:author="Anthony Martin Coallier" w:date="2015-07-10T14:43:00Z">
+              <w:r>
+                <w:t>L</w:t>
+              </w:r>
+            </w:ins>
+            <w:ins w:id="203" w:author="Anthony Martin Coallier" w:date="2015-07-10T14:44:00Z">
+              <w:r>
+                <w:t xml:space="preserve">’attribut </w:t>
+              </w:r>
+            </w:ins>
+            <w:ins w:id="204" w:author="Anthony Martin Coallier" w:date="2015-07-10T14:45:00Z">
+              <w:r>
+                <w:t xml:space="preserve">« accepté » de </w:t>
+              </w:r>
+              <w:proofErr w:type="spellStart"/>
+              <w:r>
+                <w:t>demandeLivraison</w:t>
+              </w:r>
+              <w:proofErr w:type="spellEnd"/>
+              <w:r>
+                <w:t xml:space="preserve"> vient d</w:t>
+              </w:r>
+            </w:ins>
+            <w:ins w:id="205" w:author="Anthony Martin Coallier" w:date="2015-07-10T14:46:00Z">
+              <w:r>
+                <w:t>’être mis à Vrai.</w:t>
+              </w:r>
+            </w:ins>
+          </w:p>
+          <w:p>
+            <w:pPr>
+              <w:pStyle w:val="ListParagraph"/>
+              <w:numPr>
+                <w:ilvl w:val="0"/>
+                <w:numId w:val="5"/>
+              </w:numPr>
+              <w:rPr>
+                <w:ins w:id="206" w:author="Anthony Martin Coallier" w:date="2015-07-10T14:51:00Z"/>
+              </w:rPr>
+              <w:pPrChange w:id="207" w:author="Anthony Martin Coallier" w:date="2015-07-10T14:39:00Z">
+                <w:pPr>
+                  <w:pStyle w:val="ListParagraph"/>
+                  <w:numPr>
+                    <w:numId w:val="5"/>
+                  </w:numPr>
+                  <w:ind w:hanging="360"/>
+                </w:pPr>
+              </w:pPrChange>
+            </w:pPr>
+            <w:ins w:id="208" w:author="Anthony Martin Coallier" w:date="2015-07-10T14:51:00Z">
+              <w:r>
+                <w:t xml:space="preserve">Une instance c de </w:t>
+              </w:r>
+              <w:proofErr w:type="spellStart"/>
+              <w:r>
+                <w:t>carnetDeLivraison</w:t>
+              </w:r>
+              <w:proofErr w:type="spellEnd"/>
+              <w:r>
+                <w:t>.</w:t>
+              </w:r>
+            </w:ins>
+          </w:p>
+          <w:p>
+            <w:pPr>
+              <w:pStyle w:val="ListParagraph"/>
+              <w:numPr>
+                <w:ilvl w:val="0"/>
+                <w:numId w:val="5"/>
+              </w:numPr>
+              <w:rPr>
+                <w:ins w:id="209" w:author="Anthony Martin Coallier" w:date="2015-07-10T14:04:00Z"/>
+              </w:rPr>
+              <w:pPrChange w:id="210" w:author="Anthony Martin Coallier" w:date="2015-07-10T14:39:00Z">
+                <w:pPr>
+                  <w:pStyle w:val="ListParagraph"/>
+                  <w:numPr>
+                    <w:numId w:val="5"/>
+                  </w:numPr>
+                  <w:ind w:hanging="360"/>
+                </w:pPr>
+              </w:pPrChange>
+            </w:pPr>
+            <w:ins w:id="211" w:author="Anthony Martin Coallier" w:date="2015-07-10T14:58:00Z">
+              <w:r>
+                <w:t xml:space="preserve">Les attributs date </w:t>
+              </w:r>
+            </w:ins>
+            <w:ins w:id="212" w:author="Anthony Martin Coallier" w:date="2015-07-10T15:00:00Z">
+              <w:r>
+                <w:t>et heure de la et de l</w:t>
+              </w:r>
+            </w:ins>
+            <w:ins w:id="213" w:author="Anthony Martin Coallier" w:date="2015-07-10T15:02:00Z">
+              <w:r>
+                <w:t>’heure sont changé pour la date et l’heure actuelle.</w:t>
+              </w:r>
+            </w:ins>
+          </w:p>
+        </w:tc>
+      </w:tr>
+    </w:tbl>
+    <w:p>
+      <w:pPr>
+        <w:rPr>
+          <w:ins w:id="214" w:author="Anthony Martin Coallier" w:date="2015-07-10T13:45:00Z"/>
+        </w:rPr>
+        <w:pPrChange w:id="215" w:author="Anthony Martin Coallier" w:date="2015-07-10T11:03:00Z">
+          <w:pPr>
+            <w:pStyle w:val="Heading1"/>
+          </w:pPr>
+        </w:pPrChange>
+      </w:pPr>
+    </w:p>
+    <w:p>
+      <w:pPr>
+        <w:rPr>
+          <w:rPrChange w:id="216" w:author="Anthony Martin Coallier" w:date="2015-07-10T11:03:00Z">
+            <w:rPr>
+              <w:rFonts w:ascii="Times New Roman" w:hAnsi="Times New Roman"/>
+            </w:rPr>
+          </w:rPrChange>
+        </w:rPr>
+        <w:pPrChange w:id="217" w:author="Anthony Martin Coallier" w:date="2015-07-10T11:03:00Z">
+          <w:pPr>
+            <w:pStyle w:val="Heading1"/>
+          </w:pPr>
+        </w:pPrChange>
+      </w:pPr>
+    </w:p>
+    <w:p>
+      <w:pPr>
         <w:pStyle w:val="Heading1"/>
         <w:rPr>
           <w:rFonts w:ascii="Times New Roman" w:hAnsi="Times New Roman"/>
@@ -4895,7 +6094,66 @@
     <w:p>
       <w:pPr>
         <w:ind w:left="360"/>
-      </w:pPr>
+        <w:rPr>
+          <w:ins w:id="218" w:author="Anthony Martin Coallier" w:date="2015-07-10T15:03:00Z"/>
+        </w:rPr>
+      </w:pPr>
+    </w:p>
+    <w:p>
+      <w:pPr>
+        <w:ind w:left="360"/>
+      </w:pPr>
+      <w:ins w:id="219" w:author="Anthony Martin Coallier" w:date="2015-07-10T15:03:00Z">
+        <w:r>
+          <w:t xml:space="preserve">Nous sommes </w:t>
+        </w:r>
+      </w:ins>
+      <w:ins w:id="220" w:author="Anthony Martin Coallier" w:date="2015-07-10T15:04:00Z">
+        <w:r>
+          <w:t>des Dieux suprêmes</w:t>
+        </w:r>
+      </w:ins>
+      <w:ins w:id="221" w:author="Anthony Martin Coallier" w:date="2015-07-10T15:03:00Z">
+        <w:r>
+          <w:t xml:space="preserve"> et vous devriez vous agenouillé devant nous pauvre mortel </w:t>
+        </w:r>
+      </w:ins>
+      <w:ins w:id="222" w:author="Anthony Martin Coallier" w:date="2015-07-10T15:06:00Z">
+        <w:r>
+          <w:t>et implorer pour qu</w:t>
+        </w:r>
+      </w:ins>
+      <w:ins w:id="223" w:author="Anthony Martin Coallier" w:date="2015-07-10T15:07:00Z">
+        <w:r>
+          <w:t xml:space="preserve">’on vous donne du </w:t>
+        </w:r>
+        <w:proofErr w:type="spellStart"/>
+        <w:r>
+          <w:t>Mcdo</w:t>
+        </w:r>
+        <w:proofErr w:type="spellEnd"/>
+        <w:r>
+          <w:t xml:space="preserve"> </w:t>
+        </w:r>
+        <w:proofErr w:type="spellStart"/>
+        <w:r>
+          <w:t>prceque</w:t>
+        </w:r>
+        <w:proofErr w:type="spellEnd"/>
+        <w:r>
+          <w:t xml:space="preserve"> c’est genre full </w:t>
+        </w:r>
+        <w:proofErr w:type="spellStart"/>
+        <w:r>
+          <w:t>tchill</w:t>
+        </w:r>
+        <w:proofErr w:type="spellEnd"/>
+        <w:r>
+          <w:t xml:space="preserve"> pi toute…</w:t>
+        </w:r>
+      </w:ins>
+      <w:bookmarkStart w:id="224" w:name="_GoBack"/>
+      <w:bookmarkEnd w:id="224"/>
     </w:p>
     <w:sectPr>
       <w:headerReference w:type="default" r:id="rId9"/>
@@ -4983,6 +6241,232 @@
 <file path=word/numbering.xml><?xml version="1.0" encoding="utf-8"?>
 <w:numbering xmlns:wpc="http://schemas.microsoft.com/office/word/2010/wordprocessingCanvas" xmlns:cx="http://schemas.microsoft.com/office/drawing/2014/chartex" xmlns:mc="http://schemas.openxmlformats.org/markup-compatibility/2006" xmlns:o="urn:schemas-microsoft-com:office:office" xmlns:r="http://schemas.openxmlformats.org/officeDocument/2006/relationships" xmlns:m="http://schemas.openxmlformats.org/officeDocument/2006/math" xmlns:v="urn:schemas-microsoft-com:vml" xmlns:wp14="http://schemas.microsoft.com/office/word/2010/wordprocessingDrawing" xmlns:wp="http://schemas.openxmlformats.org/drawingml/2006/wordprocessingDrawing" xmlns:w10="urn:schemas-microsoft-com:office:word" xmlns:w="http://schemas.openxmlformats.org/wordprocessingml/2006/main" xmlns:w14="http://schemas.microsoft.com/office/word/2010/wordml" xmlns:w15="http://schemas.microsoft.com/office/word/2012/wordml" xmlns:w16se="http://schemas.microsoft.com/office/word/2015/wordml/symex" xmlns:wpg="http://schemas.microsoft.com/office/word/2010/wordprocessingGroup" xmlns:wpi="http://schemas.microsoft.com/office/word/2010/wordprocessingInk" xmlns:wne="http://schemas.microsoft.com/office/word/2006/wordml" xmlns:wps="http://schemas.microsoft.com/office/word/2010/wordprocessingShape" mc:Ignorable="w14 w15 w16se wp14">
   <w:abstractNum w:abstractNumId="0" w15:restartNumberingAfterBreak="0">
+    <w:nsid w:val="09E54077"/>
+    <w:multiLevelType w:val="hybridMultilevel"/>
+    <w:tmpl w:val="B6349A50"/>
+    <w:lvl w:ilvl="0" w:tplc="0C0C0001">
+      <w:start w:val="1"/>
+      <w:numFmt w:val="bullet"/>
+      <w:lvlText w:val=""/>
+      <w:lvlJc w:val="left"/>
+      <w:pPr>
+        <w:ind w:left="720" w:hanging="360"/>
+      </w:pPr>
+      <w:rPr>
+        <w:rFonts w:ascii="Symbol" w:hAnsi="Symbol" w:hint="default"/>
+      </w:rPr>
+    </w:lvl>
+    <w:lvl w:ilvl="1" w:tplc="0C0C0003" w:tentative="1">
+      <w:start w:val="1"/>
+      <w:numFmt w:val="bullet"/>
+      <w:lvlText w:val="o"/>
+      <w:lvlJc w:val="left"/>
+      <w:pPr>
+        <w:ind w:left="1440" w:hanging="360"/>
+      </w:pPr>
+      <w:rPr>
+        <w:rFonts w:ascii="Courier New" w:hAnsi="Courier New" w:cs="Courier New" w:hint="default"/>
+      </w:rPr>
+    </w:lvl>
+    <w:lvl w:ilvl="2" w:tplc="0C0C0005" w:tentative="1">
+      <w:start w:val="1"/>
+      <w:numFmt w:val="bullet"/>
+      <w:lvlText w:val=""/>
+      <w:lvlJc w:val="left"/>
+      <w:pPr>
+        <w:ind w:left="2160" w:hanging="360"/>
+      </w:pPr>
+      <w:rPr>
+        <w:rFonts w:ascii="Wingdings" w:hAnsi="Wingdings" w:hint="default"/>
+      </w:rPr>
+    </w:lvl>
+    <w:lvl w:ilvl="3" w:tplc="0C0C0001" w:tentative="1">
+      <w:start w:val="1"/>
+      <w:numFmt w:val="bullet"/>
+      <w:lvlText w:val=""/>
+      <w:lvlJc w:val="left"/>
+      <w:pPr>
+        <w:ind w:left="2880" w:hanging="360"/>
+      </w:pPr>
+      <w:rPr>
+        <w:rFonts w:ascii="Symbol" w:hAnsi="Symbol" w:hint="default"/>
+      </w:rPr>
+    </w:lvl>
+    <w:lvl w:ilvl="4" w:tplc="0C0C0003" w:tentative="1">
+      <w:start w:val="1"/>
+      <w:numFmt w:val="bullet"/>
+      <w:lvlText w:val="o"/>
+      <w:lvlJc w:val="left"/>
+      <w:pPr>
+        <w:ind w:left="3600" w:hanging="360"/>
+      </w:pPr>
+      <w:rPr>
+        <w:rFonts w:ascii="Courier New" w:hAnsi="Courier New" w:cs="Courier New" w:hint="default"/>
+      </w:rPr>
+    </w:lvl>
+    <w:lvl w:ilvl="5" w:tplc="0C0C0005" w:tentative="1">
+      <w:start w:val="1"/>
+      <w:numFmt w:val="bullet"/>
+      <w:lvlText w:val=""/>
+      <w:lvlJc w:val="left"/>
+      <w:pPr>
+        <w:ind w:left="4320" w:hanging="360"/>
+      </w:pPr>
+      <w:rPr>
+        <w:rFonts w:ascii="Wingdings" w:hAnsi="Wingdings" w:hint="default"/>
+      </w:rPr>
+    </w:lvl>
+    <w:lvl w:ilvl="6" w:tplc="0C0C0001" w:tentative="1">
+      <w:start w:val="1"/>
+      <w:numFmt w:val="bullet"/>
+      <w:lvlText w:val=""/>
+      <w:lvlJc w:val="left"/>
+      <w:pPr>
+        <w:ind w:left="5040" w:hanging="360"/>
+      </w:pPr>
+      <w:rPr>
+        <w:rFonts w:ascii="Symbol" w:hAnsi="Symbol" w:hint="default"/>
+      </w:rPr>
+    </w:lvl>
+    <w:lvl w:ilvl="7" w:tplc="0C0C0003" w:tentative="1">
+      <w:start w:val="1"/>
+      <w:numFmt w:val="bullet"/>
+      <w:lvlText w:val="o"/>
+      <w:lvlJc w:val="left"/>
+      <w:pPr>
+        <w:ind w:left="5760" w:hanging="360"/>
+      </w:pPr>
+      <w:rPr>
+        <w:rFonts w:ascii="Courier New" w:hAnsi="Courier New" w:cs="Courier New" w:hint="default"/>
+      </w:rPr>
+    </w:lvl>
+    <w:lvl w:ilvl="8" w:tplc="0C0C0005" w:tentative="1">
+      <w:start w:val="1"/>
+      <w:numFmt w:val="bullet"/>
+      <w:lvlText w:val=""/>
+      <w:lvlJc w:val="left"/>
+      <w:pPr>
+        <w:ind w:left="6480" w:hanging="360"/>
+      </w:pPr>
+      <w:rPr>
+        <w:rFonts w:ascii="Wingdings" w:hAnsi="Wingdings" w:hint="default"/>
+      </w:rPr>
+    </w:lvl>
+  </w:abstractNum>
+  <w:abstractNum w:abstractNumId="1" w15:restartNumberingAfterBreak="0">
+    <w:nsid w:val="2235114F"/>
+    <w:multiLevelType w:val="hybridMultilevel"/>
+    <w:tmpl w:val="7172A24C"/>
+    <w:lvl w:ilvl="0" w:tplc="0C0C0001">
+      <w:start w:val="1"/>
+      <w:numFmt w:val="bullet"/>
+      <w:lvlText w:val=""/>
+      <w:lvlJc w:val="left"/>
+      <w:pPr>
+        <w:ind w:left="720" w:hanging="360"/>
+      </w:pPr>
+      <w:rPr>
+        <w:rFonts w:ascii="Symbol" w:hAnsi="Symbol" w:hint="default"/>
+      </w:rPr>
+    </w:lvl>
+    <w:lvl w:ilvl="1" w:tplc="0C0C0003" w:tentative="1">
+      <w:start w:val="1"/>
+      <w:numFmt w:val="bullet"/>
+      <w:lvlText w:val="o"/>
+      <w:lvlJc w:val="left"/>
+      <w:pPr>
+        <w:ind w:left="1440" w:hanging="360"/>
+      </w:pPr>
+      <w:rPr>
+        <w:rFonts w:ascii="Courier New" w:hAnsi="Courier New" w:cs="Courier New" w:hint="default"/>
+      </w:rPr>
+    </w:lvl>
+    <w:lvl w:ilvl="2" w:tplc="0C0C0005" w:tentative="1">
+      <w:start w:val="1"/>
+      <w:numFmt w:val="bullet"/>
+      <w:lvlText w:val=""/>
+      <w:lvlJc w:val="left"/>
+      <w:pPr>
+        <w:ind w:left="2160" w:hanging="360"/>
+      </w:pPr>
+      <w:rPr>
+        <w:rFonts w:ascii="Wingdings" w:hAnsi="Wingdings" w:hint="default"/>
+      </w:rPr>
+    </w:lvl>
+    <w:lvl w:ilvl="3" w:tplc="0C0C0001" w:tentative="1">
+      <w:start w:val="1"/>
+      <w:numFmt w:val="bullet"/>
+      <w:lvlText w:val=""/>
+      <w:lvlJc w:val="left"/>
+      <w:pPr>
+        <w:ind w:left="2880" w:hanging="360"/>
+      </w:pPr>
+      <w:rPr>
+        <w:rFonts w:ascii="Symbol" w:hAnsi="Symbol" w:hint="default"/>
+      </w:rPr>
+    </w:lvl>
+    <w:lvl w:ilvl="4" w:tplc="0C0C0003" w:tentative="1">
+      <w:start w:val="1"/>
+      <w:numFmt w:val="bullet"/>
+      <w:lvlText w:val="o"/>
+      <w:lvlJc w:val="left"/>
+      <w:pPr>
+        <w:ind w:left="3600" w:hanging="360"/>
+      </w:pPr>
+      <w:rPr>
+        <w:rFonts w:ascii="Courier New" w:hAnsi="Courier New" w:cs="Courier New" w:hint="default"/>
+      </w:rPr>
+    </w:lvl>
+    <w:lvl w:ilvl="5" w:tplc="0C0C0005" w:tentative="1">
+      <w:start w:val="1"/>
+      <w:numFmt w:val="bullet"/>
+      <w:lvlText w:val=""/>
+      <w:lvlJc w:val="left"/>
+      <w:pPr>
+        <w:ind w:left="4320" w:hanging="360"/>
+      </w:pPr>
+      <w:rPr>
+        <w:rFonts w:ascii="Wingdings" w:hAnsi="Wingdings" w:hint="default"/>
+      </w:rPr>
+    </w:lvl>
+    <w:lvl w:ilvl="6" w:tplc="0C0C0001" w:tentative="1">
+      <w:start w:val="1"/>
+      <w:numFmt w:val="bullet"/>
+      <w:lvlText w:val=""/>
+      <w:lvlJc w:val="left"/>
+      <w:pPr>
+        <w:ind w:left="5040" w:hanging="360"/>
+      </w:pPr>
+      <w:rPr>
+        <w:rFonts w:ascii="Symbol" w:hAnsi="Symbol" w:hint="default"/>
+      </w:rPr>
+    </w:lvl>
+    <w:lvl w:ilvl="7" w:tplc="0C0C0003" w:tentative="1">
+      <w:start w:val="1"/>
+      <w:numFmt w:val="bullet"/>
+      <w:lvlText w:val="o"/>
+      <w:lvlJc w:val="left"/>
+      <w:pPr>
+        <w:ind w:left="5760" w:hanging="360"/>
+      </w:pPr>
+      <w:rPr>
+        <w:rFonts w:ascii="Courier New" w:hAnsi="Courier New" w:cs="Courier New" w:hint="default"/>
+      </w:rPr>
+    </w:lvl>
+    <w:lvl w:ilvl="8" w:tplc="0C0C0005" w:tentative="1">
+      <w:start w:val="1"/>
+      <w:numFmt w:val="bullet"/>
+      <w:lvlText w:val=""/>
+      <w:lvlJc w:val="left"/>
+      <w:pPr>
+        <w:ind w:left="6480" w:hanging="360"/>
+      </w:pPr>
+      <w:rPr>
+        <w:rFonts w:ascii="Wingdings" w:hAnsi="Wingdings" w:hint="default"/>
+      </w:rPr>
+    </w:lvl>
+  </w:abstractNum>
+  <w:abstractNum w:abstractNumId="2" w15:restartNumberingAfterBreak="0">
     <w:nsid w:val="29D03A5B"/>
     <w:multiLevelType w:val="multilevel"/>
     <w:tmpl w:val="E10AE5AC"/>
@@ -5095,7 +6579,7 @@
       </w:rPr>
     </w:lvl>
   </w:abstractNum>
-  <w:abstractNum w:abstractNumId="1" w15:restartNumberingAfterBreak="0">
+  <w:abstractNum w:abstractNumId="3" w15:restartNumberingAfterBreak="0">
     <w:nsid w:val="49632F50"/>
     <w:multiLevelType w:val="multilevel"/>
     <w:tmpl w:val="7848E0F0"/>
@@ -5217,11 +6701,133 @@
       </w:pPr>
     </w:lvl>
   </w:abstractNum>
+  <w:abstractNum w:abstractNumId="4" w15:restartNumberingAfterBreak="0">
+    <w:nsid w:val="62274F5A"/>
+    <w:multiLevelType w:val="hybridMultilevel"/>
+    <w:tmpl w:val="7A7669BC"/>
+    <w:lvl w:ilvl="0" w:tplc="0C0C0001">
+      <w:start w:val="1"/>
+      <w:numFmt w:val="bullet"/>
+      <w:lvlText w:val=""/>
+      <w:lvlJc w:val="left"/>
+      <w:pPr>
+        <w:ind w:left="720" w:hanging="360"/>
+      </w:pPr>
+      <w:rPr>
+        <w:rFonts w:ascii="Symbol" w:hAnsi="Symbol" w:hint="default"/>
+      </w:rPr>
+    </w:lvl>
+    <w:lvl w:ilvl="1" w:tplc="0C0C0003" w:tentative="1">
+      <w:start w:val="1"/>
+      <w:numFmt w:val="bullet"/>
+      <w:lvlText w:val="o"/>
+      <w:lvlJc w:val="left"/>
+      <w:pPr>
+        <w:ind w:left="1440" w:hanging="360"/>
+      </w:pPr>
+      <w:rPr>
+        <w:rFonts w:ascii="Courier New" w:hAnsi="Courier New" w:cs="Courier New" w:hint="default"/>
+      </w:rPr>
+    </w:lvl>
+    <w:lvl w:ilvl="2" w:tplc="0C0C0005" w:tentative="1">
+      <w:start w:val="1"/>
+      <w:numFmt w:val="bullet"/>
+      <w:lvlText w:val=""/>
+      <w:lvlJc w:val="left"/>
+      <w:pPr>
+        <w:ind w:left="2160" w:hanging="360"/>
+      </w:pPr>
+      <w:rPr>
+        <w:rFonts w:ascii="Wingdings" w:hAnsi="Wingdings" w:hint="default"/>
+      </w:rPr>
+    </w:lvl>
+    <w:lvl w:ilvl="3" w:tplc="0C0C0001" w:tentative="1">
+      <w:start w:val="1"/>
+      <w:numFmt w:val="bullet"/>
+      <w:lvlText w:val=""/>
+      <w:lvlJc w:val="left"/>
+      <w:pPr>
+        <w:ind w:left="2880" w:hanging="360"/>
+      </w:pPr>
+      <w:rPr>
+        <w:rFonts w:ascii="Symbol" w:hAnsi="Symbol" w:hint="default"/>
+      </w:rPr>
+    </w:lvl>
+    <w:lvl w:ilvl="4" w:tplc="0C0C0003" w:tentative="1">
+      <w:start w:val="1"/>
+      <w:numFmt w:val="bullet"/>
+      <w:lvlText w:val="o"/>
+      <w:lvlJc w:val="left"/>
+      <w:pPr>
+        <w:ind w:left="3600" w:hanging="360"/>
+      </w:pPr>
+      <w:rPr>
+        <w:rFonts w:ascii="Courier New" w:hAnsi="Courier New" w:cs="Courier New" w:hint="default"/>
+      </w:rPr>
+    </w:lvl>
+    <w:lvl w:ilvl="5" w:tplc="0C0C0005" w:tentative="1">
+      <w:start w:val="1"/>
+      <w:numFmt w:val="bullet"/>
+      <w:lvlText w:val=""/>
+      <w:lvlJc w:val="left"/>
+      <w:pPr>
+        <w:ind w:left="4320" w:hanging="360"/>
+      </w:pPr>
+      <w:rPr>
+        <w:rFonts w:ascii="Wingdings" w:hAnsi="Wingdings" w:hint="default"/>
+      </w:rPr>
+    </w:lvl>
+    <w:lvl w:ilvl="6" w:tplc="0C0C0001" w:tentative="1">
+      <w:start w:val="1"/>
+      <w:numFmt w:val="bullet"/>
+      <w:lvlText w:val=""/>
+      <w:lvlJc w:val="left"/>
+      <w:pPr>
+        <w:ind w:left="5040" w:hanging="360"/>
+      </w:pPr>
+      <w:rPr>
+        <w:rFonts w:ascii="Symbol" w:hAnsi="Symbol" w:hint="default"/>
+      </w:rPr>
+    </w:lvl>
+    <w:lvl w:ilvl="7" w:tplc="0C0C0003" w:tentative="1">
+      <w:start w:val="1"/>
+      <w:numFmt w:val="bullet"/>
+      <w:lvlText w:val="o"/>
+      <w:lvlJc w:val="left"/>
+      <w:pPr>
+        <w:ind w:left="5760" w:hanging="360"/>
+      </w:pPr>
+      <w:rPr>
+        <w:rFonts w:ascii="Courier New" w:hAnsi="Courier New" w:cs="Courier New" w:hint="default"/>
+      </w:rPr>
+    </w:lvl>
+    <w:lvl w:ilvl="8" w:tplc="0C0C0005" w:tentative="1">
+      <w:start w:val="1"/>
+      <w:numFmt w:val="bullet"/>
+      <w:lvlText w:val=""/>
+      <w:lvlJc w:val="left"/>
+      <w:pPr>
+        <w:ind w:left="6480" w:hanging="360"/>
+      </w:pPr>
+      <w:rPr>
+        <w:rFonts w:ascii="Wingdings" w:hAnsi="Wingdings" w:hint="default"/>
+      </w:rPr>
+    </w:lvl>
+  </w:abstractNum>
   <w:num w:numId="1">
-    <w:abstractNumId w:val="0"/>
+    <w:abstractNumId w:val="2"/>
   </w:num>
   <w:num w:numId="2">
+    <w:abstractNumId w:val="3"/>
+  </w:num>
+  <w:num w:numId="3">
+    <w:abstractNumId w:val="4"/>
+  </w:num>
+  <w:num w:numId="4">
     <w:abstractNumId w:val="1"/>
+  </w:num>
+  <w:num w:numId="5">
+    <w:abstractNumId w:val="0"/>
   </w:num>
 </w:numbering>
 </file>
@@ -6226,6 +7832,238 @@
       </w:tblBorders>
     </w:tblPr>
   </w:style>
+  <w:style w:type="table" w:styleId="PlainTable3">
+    <w:name w:val="Plain Table 3"/>
+    <w:basedOn w:val="TableNormal"/>
+    <w:uiPriority w:val="43"/>
+    <w:rsid w:val="005E2C8B"/>
+    <w:pPr>
+      <w:spacing w:line="240" w:lineRule="auto"/>
+    </w:pPr>
+    <w:tblPr>
+      <w:tblStyleRowBandSize w:val="1"/>
+      <w:tblStyleColBandSize w:val="1"/>
+    </w:tblPr>
+    <w:tblStylePr w:type="firstRow">
+      <w:rPr>
+        <w:b/>
+        <w:bCs/>
+        <w:caps/>
+      </w:rPr>
+      <w:tblPr/>
+      <w:tcPr>
+        <w:tcBorders>
+          <w:bottom w:val="single" w:sz="4" w:space="0" w:color="7F7F7F" w:themeColor="text1" w:themeTint="80"/>
+        </w:tcBorders>
+      </w:tcPr>
+    </w:tblStylePr>
+    <w:tblStylePr w:type="lastRow">
+      <w:rPr>
+        <w:b/>
+        <w:bCs/>
+        <w:caps/>
+      </w:rPr>
+      <w:tblPr/>
+      <w:tcPr>
+        <w:tcBorders>
+          <w:top w:val="nil"/>
+        </w:tcBorders>
+      </w:tcPr>
+    </w:tblStylePr>
+    <w:tblStylePr w:type="firstCol">
+      <w:rPr>
+        <w:b/>
+        <w:bCs/>
+        <w:caps/>
+      </w:rPr>
+      <w:tblPr/>
+      <w:tcPr>
+        <w:tcBorders>
+          <w:right w:val="single" w:sz="4" w:space="0" w:color="7F7F7F" w:themeColor="text1" w:themeTint="80"/>
+        </w:tcBorders>
+      </w:tcPr>
+    </w:tblStylePr>
+    <w:tblStylePr w:type="lastCol">
+      <w:rPr>
+        <w:b/>
+        <w:bCs/>
+        <w:caps/>
+      </w:rPr>
+      <w:tblPr/>
+      <w:tcPr>
+        <w:tcBorders>
+          <w:left w:val="nil"/>
+        </w:tcBorders>
+      </w:tcPr>
+    </w:tblStylePr>
+    <w:tblStylePr w:type="band1Vert">
+      <w:tblPr/>
+      <w:tcPr>
+        <w:shd w:val="clear" w:color="auto" w:fill="F2F2F2" w:themeFill="background1" w:themeFillShade="F2"/>
+      </w:tcPr>
+    </w:tblStylePr>
+    <w:tblStylePr w:type="band1Horz">
+      <w:tblPr/>
+      <w:tcPr>
+        <w:shd w:val="clear" w:color="auto" w:fill="F2F2F2" w:themeFill="background1" w:themeFillShade="F2"/>
+      </w:tcPr>
+    </w:tblStylePr>
+    <w:tblStylePr w:type="neCell">
+      <w:tblPr/>
+      <w:tcPr>
+        <w:tcBorders>
+          <w:left w:val="nil"/>
+        </w:tcBorders>
+      </w:tcPr>
+    </w:tblStylePr>
+    <w:tblStylePr w:type="nwCell">
+      <w:tblPr/>
+      <w:tcPr>
+        <w:tcBorders>
+          <w:right w:val="nil"/>
+        </w:tcBorders>
+      </w:tcPr>
+    </w:tblStylePr>
+  </w:style>
+  <w:style w:type="table" w:styleId="PlainTable5">
+    <w:name w:val="Plain Table 5"/>
+    <w:basedOn w:val="TableNormal"/>
+    <w:uiPriority w:val="45"/>
+    <w:rsid w:val="005E2C8B"/>
+    <w:pPr>
+      <w:spacing w:line="240" w:lineRule="auto"/>
+    </w:pPr>
+    <w:tblPr>
+      <w:tblStyleRowBandSize w:val="1"/>
+      <w:tblStyleColBandSize w:val="1"/>
+    </w:tblPr>
+    <w:tblStylePr w:type="firstRow">
+      <w:rPr>
+        <w:rFonts w:asciiTheme="majorHAnsi" w:eastAsiaTheme="majorEastAsia" w:hAnsiTheme="majorHAnsi" w:cstheme="majorBidi"/>
+        <w:i/>
+        <w:iCs/>
+        <w:sz w:val="26"/>
+      </w:rPr>
+      <w:tblPr/>
+      <w:tcPr>
+        <w:tcBorders>
+          <w:bottom w:val="single" w:sz="4" w:space="0" w:color="7F7F7F" w:themeColor="text1" w:themeTint="80"/>
+        </w:tcBorders>
+        <w:shd w:val="clear" w:color="auto" w:fill="FFFFFF" w:themeFill="background1"/>
+      </w:tcPr>
+    </w:tblStylePr>
+    <w:tblStylePr w:type="lastRow">
+      <w:rPr>
+        <w:rFonts w:asciiTheme="majorHAnsi" w:eastAsiaTheme="majorEastAsia" w:hAnsiTheme="majorHAnsi" w:cstheme="majorBidi"/>
+        <w:i/>
+        <w:iCs/>
+        <w:sz w:val="26"/>
+      </w:rPr>
+      <w:tblPr/>
+      <w:tcPr>
+        <w:tcBorders>
+          <w:top w:val="single" w:sz="4" w:space="0" w:color="7F7F7F" w:themeColor="text1" w:themeTint="80"/>
+        </w:tcBorders>
+        <w:shd w:val="clear" w:color="auto" w:fill="FFFFFF" w:themeFill="background1"/>
+      </w:tcPr>
+    </w:tblStylePr>
+    <w:tblStylePr w:type="firstCol">
+      <w:pPr>
+        <w:jc w:val="right"/>
+      </w:pPr>
+      <w:rPr>
+        <w:rFonts w:asciiTheme="majorHAnsi" w:eastAsiaTheme="majorEastAsia" w:hAnsiTheme="majorHAnsi" w:cstheme="majorBidi"/>
+        <w:i/>
+        <w:iCs/>
+        <w:sz w:val="26"/>
+      </w:rPr>
+      <w:tblPr/>
+      <w:tcPr>
+        <w:tcBorders>
+          <w:right w:val="single" w:sz="4" w:space="0" w:color="7F7F7F" w:themeColor="text1" w:themeTint="80"/>
+        </w:tcBorders>
+        <w:shd w:val="clear" w:color="auto" w:fill="FFFFFF" w:themeFill="background1"/>
+      </w:tcPr>
+    </w:tblStylePr>
+    <w:tblStylePr w:type="lastCol">
+      <w:rPr>
+        <w:rFonts w:asciiTheme="majorHAnsi" w:eastAsiaTheme="majorEastAsia" w:hAnsiTheme="majorHAnsi" w:cstheme="majorBidi"/>
+        <w:i/>
+        <w:iCs/>
+        <w:sz w:val="26"/>
+      </w:rPr>
+      <w:tblPr/>
+      <w:tcPr>
+        <w:tcBorders>
+          <w:left w:val="single" w:sz="4" w:space="0" w:color="7F7F7F" w:themeColor="text1" w:themeTint="80"/>
+        </w:tcBorders>
+        <w:shd w:val="clear" w:color="auto" w:fill="FFFFFF" w:themeFill="background1"/>
+      </w:tcPr>
+    </w:tblStylePr>
+    <w:tblStylePr w:type="band1Vert">
+      <w:tblPr/>
+      <w:tcPr>
+        <w:shd w:val="clear" w:color="auto" w:fill="F2F2F2" w:themeFill="background1" w:themeFillShade="F2"/>
+      </w:tcPr>
+    </w:tblStylePr>
+    <w:tblStylePr w:type="band1Horz">
+      <w:tblPr/>
+      <w:tcPr>
+        <w:shd w:val="clear" w:color="auto" w:fill="F2F2F2" w:themeFill="background1" w:themeFillShade="F2"/>
+      </w:tcPr>
+    </w:tblStylePr>
+    <w:tblStylePr w:type="neCell">
+      <w:tblPr/>
+      <w:tcPr>
+        <w:tcBorders>
+          <w:left w:val="nil"/>
+        </w:tcBorders>
+      </w:tcPr>
+    </w:tblStylePr>
+    <w:tblStylePr w:type="nwCell">
+      <w:tblPr/>
+      <w:tcPr>
+        <w:tcBorders>
+          <w:right w:val="nil"/>
+        </w:tcBorders>
+      </w:tcPr>
+    </w:tblStylePr>
+    <w:tblStylePr w:type="seCell">
+      <w:tblPr/>
+      <w:tcPr>
+        <w:tcBorders>
+          <w:left w:val="nil"/>
+        </w:tcBorders>
+      </w:tcPr>
+    </w:tblStylePr>
+    <w:tblStylePr w:type="swCell">
+      <w:tblPr/>
+      <w:tcPr>
+        <w:tcBorders>
+          <w:right w:val="nil"/>
+        </w:tcBorders>
+      </w:tcPr>
+    </w:tblStylePr>
+  </w:style>
+  <w:style w:type="table" w:styleId="TableGridLight">
+    <w:name w:val="Grid Table Light"/>
+    <w:basedOn w:val="TableNormal"/>
+    <w:uiPriority w:val="40"/>
+    <w:rsid w:val="005E2C8B"/>
+    <w:pPr>
+      <w:spacing w:line="240" w:lineRule="auto"/>
+    </w:pPr>
+    <w:tblPr>
+      <w:tblBorders>
+        <w:top w:val="single" w:sz="4" w:space="0" w:color="BFBFBF" w:themeColor="background1" w:themeShade="BF"/>
+        <w:left w:val="single" w:sz="4" w:space="0" w:color="BFBFBF" w:themeColor="background1" w:themeShade="BF"/>
+        <w:bottom w:val="single" w:sz="4" w:space="0" w:color="BFBFBF" w:themeColor="background1" w:themeShade="BF"/>
+        <w:right w:val="single" w:sz="4" w:space="0" w:color="BFBFBF" w:themeColor="background1" w:themeShade="BF"/>
+        <w:insideH w:val="single" w:sz="4" w:space="0" w:color="BFBFBF" w:themeColor="background1" w:themeShade="BF"/>
+        <w:insideV w:val="single" w:sz="4" w:space="0" w:color="BFBFBF" w:themeColor="background1" w:themeShade="BF"/>
+      </w:tblBorders>
+    </w:tblPr>
+  </w:style>
 </w:styles>
 </file>
 
@@ -6519,7 +8357,7 @@
 </file>
 
 <file path=customXml/itemProps1.xml><?xml version="1.0" encoding="utf-8"?>
-<ds:datastoreItem xmlns:ds="http://schemas.openxmlformats.org/officeDocument/2006/customXml" ds:itemID="{114A5F2D-3B07-404B-83C2-F6D063757D96}">
+<ds:datastoreItem xmlns:ds="http://schemas.openxmlformats.org/officeDocument/2006/customXml" ds:itemID="{7B3F56C8-7A14-4234-97CA-2E7B59B7DAAC}">
   <ds:schemaRefs>
     <ds:schemaRef ds:uri="http://schemas.openxmlformats.org/officeDocument/2006/bibliography"/>
   </ds:schemaRefs>

</xml_diff>